<commit_message>
IS A1 everything but the actual attack done
</commit_message>
<xml_diff>
--- a/IntroSec/A1/A1.docx
+++ b/IntroSec/A1/A1.docx
@@ -134,24 +134,14 @@
       <w:r>
         <w:t xml:space="preserve">Listing </w:t>
       </w:r>
-      <w:r>
-        <w:fldChar w:fldCharType="begin"/>
-      </w:r>
-      <w:r>
-        <w:instrText xml:space="preserve"> SEQ Listing \* ARABIC </w:instrText>
-      </w:r>
-      <w:r>
-        <w:fldChar w:fldCharType="separate"/>
-      </w:r>
-      <w:r>
-        <w:rPr>
-          <w:noProof/>
-        </w:rPr>
-        <w:t>1</w:t>
-      </w:r>
-      <w:r>
-        <w:fldChar w:fldCharType="end"/>
-      </w:r>
+      <w:fldSimple w:instr=" SEQ Listing \* ARABIC ">
+        <w:r>
+          <w:rPr>
+            <w:noProof/>
+          </w:rPr>
+          <w:t>1</w:t>
+        </w:r>
+      </w:fldSimple>
       <w:bookmarkEnd w:id="0"/>
       <w:r>
         <w:t>: Excerpt of vulnerable program</w:t>
@@ -523,14 +513,27 @@
       <w:r>
         <w:t xml:space="preserve">Figure </w:t>
       </w:r>
-      <w:fldSimple w:instr=" SEQ Figure \* ARABIC ">
-        <w:r>
-          <w:rPr>
-            <w:noProof/>
-          </w:rPr>
-          <w:t>1</w:t>
-        </w:r>
-      </w:fldSimple>
+      <w:r>
+        <w:fldChar w:fldCharType="begin"/>
+      </w:r>
+      <w:r>
+        <w:instrText xml:space="preserve"> SEQ Figure \* ARABIC </w:instrText>
+      </w:r>
+      <w:r>
+        <w:fldChar w:fldCharType="separate"/>
+      </w:r>
+      <w:r>
+        <w:rPr>
+          <w:noProof/>
+        </w:rPr>
+        <w:t>1</w:t>
+      </w:r>
+      <w:r>
+        <w:rPr>
+          <w:noProof/>
+        </w:rPr>
+        <w:fldChar w:fldCharType="end"/>
+      </w:r>
       <w:bookmarkEnd w:id="1"/>
       <w:r>
         <w:t>: Diagram of a typical stack</w:t>
@@ -555,10 +558,160 @@
         <w:t>,</w:t>
       </w:r>
       <w:r>
-        <w:t xml:space="preserve"> these attacks are more difficult than stack buffer overflows because there are no return addresses to overwrite. Instead, the heap contains function pointers.</w:t>
-      </w:r>
-      <w:bookmarkStart w:id="2" w:name="_GoBack"/>
-      <w:bookmarkEnd w:id="2"/>
+        <w:t xml:space="preserve"> these attacks are more difficult than stack buffer overflows because there are no return addresses to overwrite. Instead, the heap contains function pointers</w:t>
+      </w:r>
+      <w:r>
+        <w:t xml:space="preserve"> that can be corrupted</w:t>
+      </w:r>
+      <w:r>
+        <w:t>.</w:t>
+      </w:r>
+    </w:p>
+    <w:p>
+      <w:r>
+        <w:t xml:space="preserve">Take the code in </w:t>
+      </w:r>
+      <w:r>
+        <w:fldChar w:fldCharType="begin"/>
+      </w:r>
+      <w:r>
+        <w:instrText xml:space="preserve"> REF _Ref460777647 \h </w:instrText>
+      </w:r>
+      <w:r>
+        <w:fldChar w:fldCharType="separate"/>
+      </w:r>
+      <w:r>
+        <w:t xml:space="preserve">Listing </w:t>
+      </w:r>
+      <w:r>
+        <w:rPr>
+          <w:noProof/>
+        </w:rPr>
+        <w:t>2</w:t>
+      </w:r>
+      <w:r>
+        <w:fldChar w:fldCharType="end"/>
+      </w:r>
+      <w:r>
+        <w:t xml:space="preserve"> as an example. The </w:t>
+      </w:r>
+      <w:proofErr w:type="spellStart"/>
+      <w:r>
+        <w:t>struct</w:t>
+      </w:r>
+      <w:proofErr w:type="spellEnd"/>
+      <w:r>
+        <w:t xml:space="preserve"> of type </w:t>
+      </w:r>
+      <w:r>
+        <w:rPr>
+          <w:rFonts w:ascii="Consolas" w:hAnsi="Consolas"/>
+        </w:rPr>
+        <w:t>chunk</w:t>
+      </w:r>
+      <w:r>
+        <w:t xml:space="preserve"> is saved to the heap using the </w:t>
+      </w:r>
+      <w:proofErr w:type="spellStart"/>
+      <w:proofErr w:type="gramStart"/>
+      <w:r>
+        <w:rPr>
+          <w:rFonts w:ascii="Consolas" w:hAnsi="Consolas"/>
+        </w:rPr>
+        <w:t>malloc</w:t>
+      </w:r>
+      <w:proofErr w:type="spellEnd"/>
+      <w:r>
+        <w:rPr>
+          <w:rFonts w:ascii="Consolas" w:hAnsi="Consolas"/>
+        </w:rPr>
+        <w:t>(</w:t>
+      </w:r>
+      <w:proofErr w:type="gramEnd"/>
+      <w:r>
+        <w:rPr>
+          <w:rFonts w:ascii="Consolas" w:hAnsi="Consolas"/>
+        </w:rPr>
+        <w:t>)</w:t>
+      </w:r>
+      <w:r>
+        <w:t xml:space="preserve"> function.</w:t>
+      </w:r>
+      <w:r>
+        <w:t xml:space="preserve"> Since the heap grows down, it is possible to corrupt </w:t>
+      </w:r>
+      <w:r>
+        <w:t>memory</w:t>
+      </w:r>
+      <w:r>
+        <w:t xml:space="preserve"> that follow a given variable. So in this example, within the</w:t>
+      </w:r>
+      <w:r>
+        <w:t xml:space="preserve"> </w:t>
+      </w:r>
+      <w:r>
+        <w:rPr>
+          <w:rFonts w:ascii="Consolas" w:hAnsi="Consolas"/>
+        </w:rPr>
+        <w:t>chunk</w:t>
+      </w:r>
+      <w:r>
+        <w:t xml:space="preserve"> </w:t>
+      </w:r>
+      <w:proofErr w:type="spellStart"/>
+      <w:r>
+        <w:t>struct</w:t>
+      </w:r>
+      <w:proofErr w:type="spellEnd"/>
+      <w:r>
+        <w:t xml:space="preserve"> the pointer to process the data in </w:t>
+      </w:r>
+      <w:proofErr w:type="spellStart"/>
+      <w:r>
+        <w:rPr>
+          <w:rFonts w:ascii="Consolas" w:hAnsi="Consolas"/>
+        </w:rPr>
+        <w:t>inp</w:t>
+      </w:r>
+      <w:proofErr w:type="spellEnd"/>
+      <w:r>
+        <w:t xml:space="preserve"> can be corrupted if the data written to </w:t>
+      </w:r>
+      <w:proofErr w:type="spellStart"/>
+      <w:r>
+        <w:rPr>
+          <w:rFonts w:ascii="Consolas" w:hAnsi="Consolas"/>
+        </w:rPr>
+        <w:t>inp</w:t>
+      </w:r>
+      <w:proofErr w:type="spellEnd"/>
+      <w:r>
+        <w:t xml:space="preserve"> exceeds 64 characters. </w:t>
+      </w:r>
+      <w:r>
+        <w:fldChar w:fldCharType="begin"/>
+      </w:r>
+      <w:r>
+        <w:instrText xml:space="preserve"> REF _Ref460871485 \h </w:instrText>
+      </w:r>
+      <w:r>
+        <w:fldChar w:fldCharType="separate"/>
+      </w:r>
+      <w:r>
+        <w:t xml:space="preserve">Figure </w:t>
+      </w:r>
+      <w:r>
+        <w:rPr>
+          <w:noProof/>
+        </w:rPr>
+        <w:t>2</w:t>
+      </w:r>
+      <w:r>
+        <w:fldChar w:fldCharType="end"/>
+      </w:r>
+      <w:r>
+        <w:t xml:space="preserve"> illustrates the heap in this scenario. It is assumed that each word on the heap is 64 bytes long, so there are 8 characters in each word. The pointer directly follows the character array. When unsafe input methods are used, this pointer can be overwritten. If the attacker is especially clever, this pointer could be overwritten to point to malicious code that has been placed on the system. </w:t>
+      </w:r>
     </w:p>
     <w:p>
       <w:pPr>
@@ -567,17 +720,36 @@
         <w:spacing w:after="0"/>
         <w:jc w:val="center"/>
       </w:pPr>
-      <w:r>
+      <w:bookmarkStart w:id="2" w:name="_Ref460777647"/>
+      <w:r>
+        <w:lastRenderedPageBreak/>
         <w:t xml:space="preserve">Listing </w:t>
       </w:r>
-      <w:fldSimple w:instr=" SEQ Listing \* ARABIC ">
-        <w:r>
-          <w:rPr>
-            <w:noProof/>
-          </w:rPr>
-          <w:t>2</w:t>
-        </w:r>
-      </w:fldSimple>
+      <w:r>
+        <w:fldChar w:fldCharType="begin"/>
+      </w:r>
+      <w:r>
+        <w:instrText xml:space="preserve"> SEQ Listing \* ARA</w:instrText>
+      </w:r>
+      <w:r>
+        <w:instrText xml:space="preserve">BIC </w:instrText>
+      </w:r>
+      <w:r>
+        <w:fldChar w:fldCharType="separate"/>
+      </w:r>
+      <w:r>
+        <w:rPr>
+          <w:noProof/>
+        </w:rPr>
+        <w:t>2</w:t>
+      </w:r>
+      <w:r>
+        <w:rPr>
+          <w:noProof/>
+        </w:rPr>
+        <w:fldChar w:fldCharType="end"/>
+      </w:r>
+      <w:bookmarkEnd w:id="2"/>
       <w:r>
         <w:t>: Heap buffer overflow vulnerable code example [Computer Security: Principles and Practices</w:t>
       </w:r>
@@ -608,6 +780,9 @@
         <w:gridCol w:w="8640"/>
       </w:tblGrid>
       <w:tr>
+        <w:trPr>
+          <w:cantSplit/>
+        </w:trPr>
         <w:tc>
           <w:tcPr>
             <w:tcW w:w="8640" w:type="dxa"/>
@@ -1400,6 +1575,81 @@
       </w:tr>
     </w:tbl>
     <w:p/>
+    <w:p>
+      <w:pPr>
+        <w:keepNext/>
+        <w:jc w:val="center"/>
+      </w:pPr>
+      <w:r>
+        <w:rPr>
+          <w:noProof/>
+        </w:rPr>
+        <w:lastRenderedPageBreak/>
+        <w:drawing>
+          <wp:inline distT="0" distB="0" distL="0" distR="0" wp14:anchorId="21487EE5" wp14:editId="7538DED2">
+            <wp:extent cx="4286250" cy="3867151"/>
+            <wp:effectExtent l="0" t="0" r="0" b="0"/>
+            <wp:docPr id="1" name="Picture 1"/>
+            <wp:cNvGraphicFramePr>
+              <a:graphicFrameLocks xmlns:a="http://schemas.openxmlformats.org/drawingml/2006/main" noChangeAspect="1"/>
+            </wp:cNvGraphicFramePr>
+            <a:graphic xmlns:a="http://schemas.openxmlformats.org/drawingml/2006/main">
+              <a:graphicData uri="http://schemas.openxmlformats.org/drawingml/2006/picture">
+                <pic:pic xmlns:pic="http://schemas.openxmlformats.org/drawingml/2006/picture">
+                  <pic:nvPicPr>
+                    <pic:cNvPr id="1" name="Fig2_heap.png"/>
+                    <pic:cNvPicPr/>
+                  </pic:nvPicPr>
+                  <pic:blipFill>
+                    <a:blip r:embed="rId5">
+                      <a:extLst>
+                        <a:ext uri="{28A0092B-C50C-407E-A947-70E740481C1C}">
+                          <a14:useLocalDpi xmlns:a14="http://schemas.microsoft.com/office/drawing/2010/main" val="0"/>
+                        </a:ext>
+                      </a:extLst>
+                    </a:blip>
+                    <a:stretch>
+                      <a:fillRect/>
+                    </a:stretch>
+                  </pic:blipFill>
+                  <pic:spPr>
+                    <a:xfrm>
+                      <a:off x="0" y="0"/>
+                      <a:ext cx="4293529" cy="3873718"/>
+                    </a:xfrm>
+                    <a:prstGeom prst="rect">
+                      <a:avLst/>
+                    </a:prstGeom>
+                  </pic:spPr>
+                </pic:pic>
+              </a:graphicData>
+            </a:graphic>
+          </wp:inline>
+        </w:drawing>
+      </w:r>
+    </w:p>
+    <w:p>
+      <w:pPr>
+        <w:pStyle w:val="Caption"/>
+        <w:jc w:val="center"/>
+      </w:pPr>
+      <w:bookmarkStart w:id="3" w:name="_Ref460871485"/>
+      <w:r>
+        <w:t xml:space="preserve">Figure </w:t>
+      </w:r>
+      <w:fldSimple w:instr=" SEQ Figure \* ARABIC ">
+        <w:r>
+          <w:rPr>
+            <w:noProof/>
+          </w:rPr>
+          <w:t>2</w:t>
+        </w:r>
+      </w:fldSimple>
+      <w:bookmarkEnd w:id="3"/>
+      <w:r>
+        <w:t>: Diagram of heap overflow vulnerability</w:t>
+      </w:r>
+    </w:p>
     <w:p>
       <w:pPr>
         <w:pStyle w:val="Heading1"/>
@@ -1418,8 +1668,87 @@
         <w:t>Question 3</w:t>
       </w:r>
     </w:p>
-    <w:p/>
-    <w:p/>
+    <w:p>
+      <w:r>
+        <w:t xml:space="preserve">I was most surprised that guarding against buffer overflow attacks using address space randomization as described in “On the Effectiveness of Address-Space Randomization” was not nearly as effective as I expected, especially for 32-bit architectures. </w:t>
+      </w:r>
+      <w:r>
+        <w:t xml:space="preserve">Part of the ineffectiveness of the randomization </w:t>
+      </w:r>
+      <w:r>
+        <w:t>was</w:t>
+      </w:r>
+      <w:r>
+        <w:t xml:space="preserve"> that not nearly enough information </w:t>
+      </w:r>
+      <w:r>
+        <w:t>was</w:t>
+      </w:r>
+      <w:r>
+        <w:t xml:space="preserve"> randomized. This leaves the OS vulnerable to fairly straightforward brute force attacks. It was re-assuring to know that as the number of bits grows, the less likely it is that a brute force attack will succeed</w:t>
+      </w:r>
+      <w:r>
+        <w:t>,</w:t>
+      </w:r>
+      <w:r>
+        <w:t xml:space="preserve"> or at least go unnoticed</w:t>
+      </w:r>
+      <w:r>
+        <w:t>. For instance, a 64-bit architecture typically has 40 bits of the address space that can be randomized, as opposed to the 16 in the 32-bit system. That means that a 64-bit system has more than 16 million more address spaces that need to be guessed than a 32-bit system.</w:t>
+      </w:r>
+    </w:p>
+    <w:p>
+      <w:r>
+        <w:t xml:space="preserve">Furthermore, I was surprised to find that randomizing address spaces after the initial randomization (i.e., re-randomization) did not yield much benefit. </w:t>
+      </w:r>
+      <w:r>
+        <w:t xml:space="preserve">At most, this merely doubled the number of guesses that needed to be made, which on a </w:t>
+      </w:r>
+      <w:proofErr w:type="gramStart"/>
+      <w:r>
+        <w:t>32 bit</w:t>
+      </w:r>
+      <w:proofErr w:type="gramEnd"/>
+      <w:r>
+        <w:t xml:space="preserve"> system is not very many guesses. </w:t>
+      </w:r>
+    </w:p>
+    <w:p>
+      <w:r>
+        <w:t>I</w:t>
+      </w:r>
+      <w:r>
+        <w:t>t seemed that the best way to go about creating a more secure ASLR system was by simply adding more bits that could be randomized.</w:t>
+      </w:r>
+      <w:r>
+        <w:t xml:space="preserve"> </w:t>
+      </w:r>
+      <w:r>
+        <w:t xml:space="preserve">Doing this at runtime has proven challenging, so the best strategies seem to be randomizing </w:t>
+      </w:r>
+      <w:r>
+        <w:t>entry points within a library</w:t>
+      </w:r>
+      <w:r>
+        <w:t xml:space="preserve"> at compile time or</w:t>
+      </w:r>
+      <w:r>
+        <w:t xml:space="preserve"> simply making the entire address space bigger by moving from a 32</w:t>
+      </w:r>
+      <w:bookmarkStart w:id="4" w:name="_GoBack"/>
+      <w:bookmarkEnd w:id="4"/>
+      <w:r>
+        <w:t xml:space="preserve"> to a </w:t>
+      </w:r>
+      <w:proofErr w:type="gramStart"/>
+      <w:r>
+        <w:t>64 bit</w:t>
+      </w:r>
+      <w:proofErr w:type="gramEnd"/>
+      <w:r>
+        <w:t xml:space="preserve"> system.</w:t>
+      </w:r>
+    </w:p>
     <w:sectPr>
       <w:pgSz w:w="12240" w:h="15840"/>
       <w:pgMar w:top="1440" w:right="1440" w:bottom="1440" w:left="1440" w:header="720" w:footer="720" w:gutter="0"/>

</xml_diff>

<commit_message>
IntroSec A1 everything works, including exploit
Project not due for a couple more weeks, so I will go ahead and submit it,
but watch forum for any updates
</commit_message>
<xml_diff>
--- a/IntroSec/A1/A1.docx
+++ b/IntroSec/A1/A1.docx
@@ -102,19 +102,11 @@
       <w:r>
         <w:t xml:space="preserve">. This program has a vulnerability because it uses the </w:t>
       </w:r>
-      <w:proofErr w:type="gramStart"/>
       <w:r>
         <w:rPr>
           <w:rFonts w:ascii="Consolas" w:hAnsi="Consolas"/>
         </w:rPr>
-        <w:t>gets(</w:t>
-      </w:r>
-      <w:proofErr w:type="gramEnd"/>
-      <w:r>
-        <w:rPr>
-          <w:rFonts w:ascii="Consolas" w:hAnsi="Consolas"/>
-        </w:rPr>
-        <w:t>)</w:t>
+        <w:t>gets()</w:t>
       </w:r>
       <w:r>
         <w:t xml:space="preserve"> function, which does not validate the size of user input. The program creates a couple of local variables and then waits for user input. However, since the input array </w:t>
@@ -134,14 +126,27 @@
       <w:r>
         <w:t xml:space="preserve">Listing </w:t>
       </w:r>
-      <w:fldSimple w:instr=" SEQ Listing \* ARABIC ">
-        <w:r>
-          <w:rPr>
-            <w:noProof/>
-          </w:rPr>
-          <w:t>1</w:t>
-        </w:r>
-      </w:fldSimple>
+      <w:r>
+        <w:fldChar w:fldCharType="begin"/>
+      </w:r>
+      <w:r>
+        <w:instrText xml:space="preserve"> SEQ Listing \* ARABIC </w:instrText>
+      </w:r>
+      <w:r>
+        <w:fldChar w:fldCharType="separate"/>
+      </w:r>
+      <w:r>
+        <w:rPr>
+          <w:noProof/>
+        </w:rPr>
+        <w:t>1</w:t>
+      </w:r>
+      <w:r>
+        <w:rPr>
+          <w:noProof/>
+        </w:rPr>
+        <w:fldChar w:fldCharType="end"/>
+      </w:r>
       <w:bookmarkEnd w:id="0"/>
       <w:r>
         <w:t>: Excerpt of vulnerable program</w:t>
@@ -171,69 +176,11 @@
                 <w:rFonts w:ascii="Consolas" w:hAnsi="Consolas"/>
               </w:rPr>
             </w:pPr>
-            <w:proofErr w:type="spellStart"/>
-            <w:r>
-              <w:rPr>
-                <w:rFonts w:ascii="Consolas" w:hAnsi="Consolas"/>
-              </w:rPr>
-              <w:t>int</w:t>
-            </w:r>
-            <w:proofErr w:type="spellEnd"/>
-            <w:r>
-              <w:rPr>
-                <w:rFonts w:ascii="Consolas" w:hAnsi="Consolas"/>
-              </w:rPr>
-              <w:t xml:space="preserve"> </w:t>
-            </w:r>
-            <w:proofErr w:type="gramStart"/>
-            <w:r>
-              <w:rPr>
-                <w:rFonts w:ascii="Consolas" w:hAnsi="Consolas"/>
-              </w:rPr>
-              <w:t>main(</w:t>
-            </w:r>
-            <w:proofErr w:type="spellStart"/>
-            <w:proofErr w:type="gramEnd"/>
-            <w:r>
-              <w:rPr>
-                <w:rFonts w:ascii="Consolas" w:hAnsi="Consolas"/>
-              </w:rPr>
-              <w:t>int</w:t>
-            </w:r>
-            <w:proofErr w:type="spellEnd"/>
-            <w:r>
-              <w:rPr>
-                <w:rFonts w:ascii="Consolas" w:hAnsi="Consolas"/>
-              </w:rPr>
-              <w:t xml:space="preserve"> </w:t>
-            </w:r>
-            <w:proofErr w:type="spellStart"/>
-            <w:r>
-              <w:rPr>
-                <w:rFonts w:ascii="Consolas" w:hAnsi="Consolas"/>
-              </w:rPr>
-              <w:t>argc</w:t>
-            </w:r>
-            <w:proofErr w:type="spellEnd"/>
-            <w:r>
-              <w:rPr>
-                <w:rFonts w:ascii="Consolas" w:hAnsi="Consolas"/>
-              </w:rPr>
-              <w:t>, char *</w:t>
-            </w:r>
-            <w:proofErr w:type="spellStart"/>
-            <w:r>
-              <w:rPr>
-                <w:rFonts w:ascii="Consolas" w:hAnsi="Consolas"/>
-              </w:rPr>
-              <w:t>argv</w:t>
-            </w:r>
-            <w:proofErr w:type="spellEnd"/>
-            <w:r>
-              <w:rPr>
-                <w:rFonts w:ascii="Consolas" w:hAnsi="Consolas"/>
-              </w:rPr>
-              <w:t>[])</w:t>
+            <w:r>
+              <w:rPr>
+                <w:rFonts w:ascii="Consolas" w:hAnsi="Consolas"/>
+              </w:rPr>
+              <w:t>int main(int argc, char *argv[])</w:t>
             </w:r>
           </w:p>
           <w:p>
@@ -259,110 +206,46 @@
               <w:rPr>
                 <w:rFonts w:ascii="Consolas" w:hAnsi="Consolas"/>
               </w:rPr>
-              <w:t xml:space="preserve">    </w:t>
-            </w:r>
-            <w:proofErr w:type="spellStart"/>
-            <w:r>
-              <w:rPr>
-                <w:rFonts w:ascii="Consolas" w:hAnsi="Consolas"/>
-              </w:rPr>
-              <w:t>int</w:t>
-            </w:r>
-            <w:proofErr w:type="spellEnd"/>
-            <w:r>
-              <w:rPr>
-                <w:rFonts w:ascii="Consolas" w:hAnsi="Consolas"/>
-              </w:rPr>
-              <w:t xml:space="preserve"> var1 = 10;</w:t>
-            </w:r>
-          </w:p>
-          <w:p>
-            <w:pPr>
-              <w:rPr>
-                <w:rFonts w:ascii="Consolas" w:hAnsi="Consolas"/>
-              </w:rPr>
-            </w:pPr>
-            <w:r>
-              <w:rPr>
-                <w:rFonts w:ascii="Consolas" w:hAnsi="Consolas"/>
-              </w:rPr>
-              <w:t xml:space="preserve">    </w:t>
-            </w:r>
-            <w:proofErr w:type="spellStart"/>
-            <w:r>
-              <w:rPr>
-                <w:rFonts w:ascii="Consolas" w:hAnsi="Consolas"/>
-              </w:rPr>
-              <w:t>int</w:t>
-            </w:r>
-            <w:proofErr w:type="spellEnd"/>
-            <w:r>
-              <w:rPr>
-                <w:rFonts w:ascii="Consolas" w:hAnsi="Consolas"/>
-              </w:rPr>
-              <w:t xml:space="preserve"> var2 = 20;</w:t>
-            </w:r>
-          </w:p>
-          <w:p>
-            <w:pPr>
-              <w:rPr>
-                <w:rFonts w:ascii="Consolas" w:hAnsi="Consolas"/>
-              </w:rPr>
-            </w:pPr>
-            <w:r>
-              <w:rPr>
-                <w:rFonts w:ascii="Consolas" w:hAnsi="Consolas"/>
-              </w:rPr>
-              <w:t xml:space="preserve">    char </w:t>
-            </w:r>
-            <w:proofErr w:type="spellStart"/>
-            <w:proofErr w:type="gramStart"/>
-            <w:r>
-              <w:rPr>
-                <w:rFonts w:ascii="Consolas" w:hAnsi="Consolas"/>
-              </w:rPr>
-              <w:t>userInput</w:t>
-            </w:r>
-            <w:proofErr w:type="spellEnd"/>
-            <w:r>
-              <w:rPr>
-                <w:rFonts w:ascii="Consolas" w:hAnsi="Consolas"/>
-              </w:rPr>
-              <w:t>[</w:t>
-            </w:r>
-            <w:proofErr w:type="gramEnd"/>
-            <w:r>
-              <w:rPr>
-                <w:rFonts w:ascii="Consolas" w:hAnsi="Consolas"/>
-              </w:rPr>
-              <w:t>1];</w:t>
-            </w:r>
-          </w:p>
-          <w:p>
-            <w:pPr>
-              <w:rPr>
-                <w:rFonts w:ascii="Consolas" w:hAnsi="Consolas"/>
-              </w:rPr>
-            </w:pPr>
-            <w:r>
-              <w:rPr>
-                <w:rFonts w:ascii="Consolas" w:hAnsi="Consolas"/>
-              </w:rPr>
-              <w:t xml:space="preserve">    gets(</w:t>
-            </w:r>
-            <w:proofErr w:type="spellStart"/>
-            <w:r>
-              <w:rPr>
-                <w:rFonts w:ascii="Consolas" w:hAnsi="Consolas"/>
-              </w:rPr>
-              <w:t>userInput</w:t>
-            </w:r>
-            <w:proofErr w:type="spellEnd"/>
-            <w:r>
-              <w:rPr>
-                <w:rFonts w:ascii="Consolas" w:hAnsi="Consolas"/>
-              </w:rPr>
-              <w:t>);</w:t>
+              <w:t xml:space="preserve">    int var1 = 10;</w:t>
+            </w:r>
+          </w:p>
+          <w:p>
+            <w:pPr>
+              <w:rPr>
+                <w:rFonts w:ascii="Consolas" w:hAnsi="Consolas"/>
+              </w:rPr>
+            </w:pPr>
+            <w:r>
+              <w:rPr>
+                <w:rFonts w:ascii="Consolas" w:hAnsi="Consolas"/>
+              </w:rPr>
+              <w:t xml:space="preserve">    int var2 = 20;</w:t>
+            </w:r>
+          </w:p>
+          <w:p>
+            <w:pPr>
+              <w:rPr>
+                <w:rFonts w:ascii="Consolas" w:hAnsi="Consolas"/>
+              </w:rPr>
+            </w:pPr>
+            <w:r>
+              <w:rPr>
+                <w:rFonts w:ascii="Consolas" w:hAnsi="Consolas"/>
+              </w:rPr>
+              <w:t xml:space="preserve">    char userInput[1];</w:t>
+            </w:r>
+          </w:p>
+          <w:p>
+            <w:pPr>
+              <w:rPr>
+                <w:rFonts w:ascii="Consolas" w:hAnsi="Consolas"/>
+              </w:rPr>
+            </w:pPr>
+            <w:r>
+              <w:rPr>
+                <w:rFonts w:ascii="Consolas" w:hAnsi="Consolas"/>
+              </w:rPr>
+              <w:t xml:space="preserve">    gets(userInput);</w:t>
             </w:r>
           </w:p>
           <w:p>
@@ -423,19 +306,11 @@
       <w:r>
         <w:t xml:space="preserve">. We see that the input arguments for the </w:t>
       </w:r>
-      <w:proofErr w:type="gramStart"/>
       <w:r>
         <w:rPr>
           <w:rFonts w:ascii="Consolas" w:hAnsi="Consolas"/>
         </w:rPr>
-        <w:t>main(</w:t>
-      </w:r>
-      <w:proofErr w:type="gramEnd"/>
-      <w:r>
-        <w:rPr>
-          <w:rFonts w:ascii="Consolas" w:hAnsi="Consolas"/>
-        </w:rPr>
-        <w:t>)</w:t>
+        <w:t>main()</w:t>
       </w:r>
       <w:r>
         <w:t xml:space="preserve"> method are pushed to the stack, followed by the return address, so that the OS knows where to return the program execution to after </w:t>
@@ -513,27 +388,14 @@
       <w:r>
         <w:t xml:space="preserve">Figure </w:t>
       </w:r>
-      <w:r>
-        <w:fldChar w:fldCharType="begin"/>
-      </w:r>
-      <w:r>
-        <w:instrText xml:space="preserve"> SEQ Figure \* ARABIC </w:instrText>
-      </w:r>
-      <w:r>
-        <w:fldChar w:fldCharType="separate"/>
-      </w:r>
-      <w:r>
-        <w:rPr>
-          <w:noProof/>
-        </w:rPr>
-        <w:t>1</w:t>
-      </w:r>
-      <w:r>
-        <w:rPr>
-          <w:noProof/>
-        </w:rPr>
-        <w:fldChar w:fldCharType="end"/>
-      </w:r>
+      <w:fldSimple w:instr=" SEQ Figure \* ARABIC ">
+        <w:r>
+          <w:rPr>
+            <w:noProof/>
+          </w:rPr>
+          <w:t>1</w:t>
+        </w:r>
+      </w:fldSimple>
       <w:bookmarkEnd w:id="1"/>
       <w:r>
         <w:t>: Diagram of a typical stack</w:t>
@@ -593,15 +455,7 @@
         <w:fldChar w:fldCharType="end"/>
       </w:r>
       <w:r>
-        <w:t xml:space="preserve"> as an example. The </w:t>
-      </w:r>
-      <w:proofErr w:type="spellStart"/>
-      <w:r>
-        <w:t>struct</w:t>
-      </w:r>
-      <w:proofErr w:type="spellEnd"/>
-      <w:r>
-        <w:t xml:space="preserve"> of type </w:t>
+        <w:t xml:space="preserve"> as an example. The struct of type </w:t>
       </w:r>
       <w:r>
         <w:rPr>
@@ -612,79 +466,51 @@
       <w:r>
         <w:t xml:space="preserve"> is saved to the heap using the </w:t>
       </w:r>
-      <w:proofErr w:type="spellStart"/>
-      <w:proofErr w:type="gramStart"/>
       <w:r>
         <w:rPr>
           <w:rFonts w:ascii="Consolas" w:hAnsi="Consolas"/>
         </w:rPr>
-        <w:t>malloc</w:t>
-      </w:r>
-      <w:proofErr w:type="spellEnd"/>
+        <w:t>malloc()</w:t>
+      </w:r>
+      <w:r>
+        <w:t xml:space="preserve"> function.</w:t>
+      </w:r>
+      <w:r>
+        <w:t xml:space="preserve"> Since the heap grows down, it is possible to corrupt </w:t>
+      </w:r>
+      <w:r>
+        <w:t>memory</w:t>
+      </w:r>
+      <w:r>
+        <w:t xml:space="preserve"> that follow a given variable. So in this example, within the</w:t>
+      </w:r>
+      <w:r>
+        <w:t xml:space="preserve"> </w:t>
+      </w:r>
       <w:r>
         <w:rPr>
           <w:rFonts w:ascii="Consolas" w:hAnsi="Consolas"/>
         </w:rPr>
-        <w:t>(</w:t>
-      </w:r>
-      <w:proofErr w:type="gramEnd"/>
+        <w:t>chunk</w:t>
+      </w:r>
+      <w:r>
+        <w:t xml:space="preserve"> struct the pointer to process the data in </w:t>
+      </w:r>
       <w:r>
         <w:rPr>
           <w:rFonts w:ascii="Consolas" w:hAnsi="Consolas"/>
         </w:rPr>
-        <w:t>)</w:t>
-      </w:r>
-      <w:r>
-        <w:t xml:space="preserve"> function.</w:t>
-      </w:r>
-      <w:r>
-        <w:t xml:space="preserve"> Since the heap grows down, it is possible to corrupt </w:t>
-      </w:r>
-      <w:r>
-        <w:t>memory</w:t>
-      </w:r>
-      <w:r>
-        <w:t xml:space="preserve"> that follow a given variable. So in this example, within the</w:t>
-      </w:r>
-      <w:r>
-        <w:t xml:space="preserve"> </w:t>
+        <w:t>inp</w:t>
+      </w:r>
+      <w:r>
+        <w:t xml:space="preserve"> can be corrupted if the data written to </w:t>
       </w:r>
       <w:r>
         <w:rPr>
           <w:rFonts w:ascii="Consolas" w:hAnsi="Consolas"/>
         </w:rPr>
-        <w:t>chunk</w:t>
-      </w:r>
-      <w:r>
-        <w:t xml:space="preserve"> </w:t>
-      </w:r>
-      <w:proofErr w:type="spellStart"/>
-      <w:r>
-        <w:t>struct</w:t>
-      </w:r>
-      <w:proofErr w:type="spellEnd"/>
-      <w:r>
-        <w:t xml:space="preserve"> the pointer to process the data in </w:t>
-      </w:r>
-      <w:proofErr w:type="spellStart"/>
-      <w:r>
-        <w:rPr>
-          <w:rFonts w:ascii="Consolas" w:hAnsi="Consolas"/>
-        </w:rPr>
         <w:t>inp</w:t>
       </w:r>
-      <w:proofErr w:type="spellEnd"/>
-      <w:r>
-        <w:t xml:space="preserve"> can be corrupted if the data written to </w:t>
-      </w:r>
-      <w:proofErr w:type="spellStart"/>
-      <w:r>
-        <w:rPr>
-          <w:rFonts w:ascii="Consolas" w:hAnsi="Consolas"/>
-        </w:rPr>
-        <w:t>inp</w:t>
-      </w:r>
-      <w:proofErr w:type="spellEnd"/>
       <w:r>
         <w:t xml:space="preserve"> exceeds 64 characters. </w:t>
       </w:r>
@@ -725,30 +551,14 @@
         <w:lastRenderedPageBreak/>
         <w:t xml:space="preserve">Listing </w:t>
       </w:r>
-      <w:r>
-        <w:fldChar w:fldCharType="begin"/>
-      </w:r>
-      <w:r>
-        <w:instrText xml:space="preserve"> SEQ Listing \* ARA</w:instrText>
-      </w:r>
-      <w:r>
-        <w:instrText xml:space="preserve">BIC </w:instrText>
-      </w:r>
-      <w:r>
-        <w:fldChar w:fldCharType="separate"/>
-      </w:r>
-      <w:r>
-        <w:rPr>
-          <w:noProof/>
-        </w:rPr>
-        <w:t>2</w:t>
-      </w:r>
-      <w:r>
-        <w:rPr>
-          <w:noProof/>
-        </w:rPr>
-        <w:fldChar w:fldCharType="end"/>
-      </w:r>
+      <w:fldSimple w:instr=" SEQ Listing \* ARABIC ">
+        <w:r>
+          <w:rPr>
+            <w:noProof/>
+          </w:rPr>
+          <w:t>2</w:t>
+        </w:r>
+      </w:fldSimple>
       <w:bookmarkEnd w:id="2"/>
       <w:r>
         <w:t>: Heap buffer overflow vulnerable code example [Computer Security: Principles and Practices</w:t>
@@ -806,7 +616,6 @@
                 <w:rFonts w:ascii="Consolas" w:hAnsi="Consolas"/>
               </w:rPr>
             </w:pPr>
-            <w:proofErr w:type="spellStart"/>
             <w:r>
               <w:rPr>
                 <w:rFonts w:ascii="Consolas" w:hAnsi="Consolas"/>
@@ -817,28 +626,7 @@
               <w:rPr>
                 <w:rFonts w:ascii="Consolas" w:hAnsi="Consolas"/>
               </w:rPr>
-              <w:t>ypedef</w:t>
-            </w:r>
-            <w:proofErr w:type="spellEnd"/>
-            <w:r>
-              <w:rPr>
-                <w:rFonts w:ascii="Consolas" w:hAnsi="Consolas"/>
-              </w:rPr>
-              <w:t xml:space="preserve"> </w:t>
-            </w:r>
-            <w:proofErr w:type="spellStart"/>
-            <w:r>
-              <w:rPr>
-                <w:rFonts w:ascii="Consolas" w:hAnsi="Consolas"/>
-              </w:rPr>
-              <w:t>struct</w:t>
-            </w:r>
-            <w:proofErr w:type="spellEnd"/>
-            <w:r>
-              <w:rPr>
-                <w:rFonts w:ascii="Consolas" w:hAnsi="Consolas"/>
-              </w:rPr>
-              <w:t xml:space="preserve"> chunk</w:t>
+              <w:t>ypedef struct chunk</w:t>
             </w:r>
           </w:p>
           <w:p>
@@ -864,147 +652,53 @@
               <w:rPr>
                 <w:rFonts w:ascii="Consolas" w:hAnsi="Consolas"/>
               </w:rPr>
-              <w:t xml:space="preserve">    char </w:t>
-            </w:r>
-            <w:proofErr w:type="spellStart"/>
-            <w:proofErr w:type="gramStart"/>
-            <w:r>
-              <w:rPr>
-                <w:rFonts w:ascii="Consolas" w:hAnsi="Consolas"/>
-              </w:rPr>
-              <w:t>inp</w:t>
-            </w:r>
-            <w:proofErr w:type="spellEnd"/>
-            <w:r>
-              <w:rPr>
-                <w:rFonts w:ascii="Consolas" w:hAnsi="Consolas"/>
-              </w:rPr>
-              <w:t>[</w:t>
-            </w:r>
-            <w:proofErr w:type="gramEnd"/>
-            <w:r>
-              <w:rPr>
-                <w:rFonts w:ascii="Consolas" w:hAnsi="Consolas"/>
-              </w:rPr>
-              <w:t>64]; // vulnerable input buffer</w:t>
-            </w:r>
-          </w:p>
-          <w:p>
-            <w:pPr>
-              <w:rPr>
-                <w:rFonts w:ascii="Consolas" w:hAnsi="Consolas"/>
-              </w:rPr>
-            </w:pPr>
-            <w:r>
-              <w:rPr>
-                <w:rFonts w:ascii="Consolas" w:hAnsi="Consolas"/>
-              </w:rPr>
-              <w:t xml:space="preserve">    void (*</w:t>
-            </w:r>
-            <w:proofErr w:type="gramStart"/>
-            <w:r>
-              <w:rPr>
-                <w:rFonts w:ascii="Consolas" w:hAnsi="Consolas"/>
-              </w:rPr>
-              <w:t>process)(</w:t>
-            </w:r>
-            <w:proofErr w:type="gramEnd"/>
-            <w:r>
-              <w:rPr>
-                <w:rFonts w:ascii="Consolas" w:hAnsi="Consolas"/>
-              </w:rPr>
-              <w:t xml:space="preserve">char *); // pointer to function to process </w:t>
-            </w:r>
-            <w:proofErr w:type="spellStart"/>
-            <w:r>
-              <w:rPr>
-                <w:rFonts w:ascii="Consolas" w:hAnsi="Consolas"/>
-              </w:rPr>
-              <w:t>inp</w:t>
-            </w:r>
-            <w:proofErr w:type="spellEnd"/>
-          </w:p>
-          <w:p>
-            <w:pPr>
-              <w:rPr>
-                <w:rFonts w:ascii="Consolas" w:hAnsi="Consolas"/>
-              </w:rPr>
-            </w:pPr>
-            <w:r>
-              <w:rPr>
-                <w:rFonts w:ascii="Consolas" w:hAnsi="Consolas"/>
-              </w:rPr>
-              <w:t xml:space="preserve">} </w:t>
-            </w:r>
-            <w:proofErr w:type="spellStart"/>
-            <w:r>
-              <w:rPr>
-                <w:rFonts w:ascii="Consolas" w:hAnsi="Consolas"/>
-              </w:rPr>
-              <w:t>chunk_t</w:t>
-            </w:r>
-            <w:proofErr w:type="spellEnd"/>
-            <w:r>
-              <w:rPr>
-                <w:rFonts w:ascii="Consolas" w:hAnsi="Consolas"/>
-              </w:rPr>
-              <w:t>;</w:t>
-            </w:r>
-          </w:p>
-          <w:p>
-            <w:pPr>
-              <w:rPr>
-                <w:rFonts w:ascii="Consolas" w:hAnsi="Consolas"/>
-              </w:rPr>
-            </w:pPr>
-          </w:p>
-          <w:p>
-            <w:pPr>
-              <w:rPr>
-                <w:rFonts w:ascii="Consolas" w:hAnsi="Consolas"/>
-              </w:rPr>
-            </w:pPr>
-            <w:r>
-              <w:rPr>
-                <w:rFonts w:ascii="Consolas" w:hAnsi="Consolas"/>
-              </w:rPr>
-              <w:t xml:space="preserve">void </w:t>
-            </w:r>
-            <w:proofErr w:type="spellStart"/>
-            <w:proofErr w:type="gramStart"/>
-            <w:r>
-              <w:rPr>
-                <w:rFonts w:ascii="Consolas" w:hAnsi="Consolas"/>
-              </w:rPr>
-              <w:t>showlen</w:t>
-            </w:r>
-            <w:proofErr w:type="spellEnd"/>
-            <w:r>
-              <w:rPr>
-                <w:rFonts w:ascii="Consolas" w:hAnsi="Consolas"/>
-              </w:rPr>
-              <w:t>(</w:t>
-            </w:r>
-            <w:proofErr w:type="gramEnd"/>
-            <w:r>
-              <w:rPr>
-                <w:rFonts w:ascii="Consolas" w:hAnsi="Consolas"/>
-              </w:rPr>
-              <w:t>char *</w:t>
-            </w:r>
-            <w:proofErr w:type="spellStart"/>
-            <w:r>
-              <w:rPr>
-                <w:rFonts w:ascii="Consolas" w:hAnsi="Consolas"/>
-              </w:rPr>
-              <w:t>buf</w:t>
-            </w:r>
-            <w:proofErr w:type="spellEnd"/>
-            <w:r>
-              <w:rPr>
-                <w:rFonts w:ascii="Consolas" w:hAnsi="Consolas"/>
-              </w:rPr>
-              <w:t>)</w:t>
+              <w:t xml:space="preserve">    char inp[64]; // vulnerable input buffer</w:t>
+            </w:r>
+          </w:p>
+          <w:p>
+            <w:pPr>
+              <w:rPr>
+                <w:rFonts w:ascii="Consolas" w:hAnsi="Consolas"/>
+              </w:rPr>
+            </w:pPr>
+            <w:r>
+              <w:rPr>
+                <w:rFonts w:ascii="Consolas" w:hAnsi="Consolas"/>
+              </w:rPr>
+              <w:t xml:space="preserve">    void (*process)(char *); // pointer to function to process inp</w:t>
+            </w:r>
+          </w:p>
+          <w:p>
+            <w:pPr>
+              <w:rPr>
+                <w:rFonts w:ascii="Consolas" w:hAnsi="Consolas"/>
+              </w:rPr>
+            </w:pPr>
+            <w:r>
+              <w:rPr>
+                <w:rFonts w:ascii="Consolas" w:hAnsi="Consolas"/>
+              </w:rPr>
+              <w:t>} chunk_t;</w:t>
+            </w:r>
+          </w:p>
+          <w:p>
+            <w:pPr>
+              <w:rPr>
+                <w:rFonts w:ascii="Consolas" w:hAnsi="Consolas"/>
+              </w:rPr>
+            </w:pPr>
+          </w:p>
+          <w:p>
+            <w:pPr>
+              <w:rPr>
+                <w:rFonts w:ascii="Consolas" w:hAnsi="Consolas"/>
+              </w:rPr>
+            </w:pPr>
+            <w:r>
+              <w:rPr>
+                <w:rFonts w:ascii="Consolas" w:hAnsi="Consolas"/>
+              </w:rPr>
+              <w:t>void showlen(char *buf)</w:t>
             </w:r>
           </w:p>
           <w:p>
@@ -1030,532 +724,196 @@
               <w:rPr>
                 <w:rFonts w:ascii="Consolas" w:hAnsi="Consolas"/>
               </w:rPr>
+              <w:t xml:space="preserve">    int len;</w:t>
+            </w:r>
+          </w:p>
+          <w:p>
+            <w:pPr>
+              <w:rPr>
+                <w:rFonts w:ascii="Consolas" w:hAnsi="Consolas"/>
+              </w:rPr>
+            </w:pPr>
+            <w:r>
+              <w:rPr>
+                <w:rFonts w:ascii="Consolas" w:hAnsi="Consolas"/>
+              </w:rPr>
+              <w:t xml:space="preserve">    len = strlen(buf);</w:t>
+            </w:r>
+          </w:p>
+          <w:p>
+            <w:pPr>
+              <w:rPr>
+                <w:rFonts w:ascii="Consolas" w:hAnsi="Consolas"/>
+              </w:rPr>
+            </w:pPr>
+            <w:r>
+              <w:rPr>
+                <w:rFonts w:ascii="Consolas" w:hAnsi="Consolas"/>
+              </w:rPr>
+              <w:t xml:space="preserve">    printf(“buffer5 read %d chars\n”, len);</w:t>
+            </w:r>
+          </w:p>
+          <w:p>
+            <w:pPr>
+              <w:rPr>
+                <w:rFonts w:ascii="Consolas" w:hAnsi="Consolas"/>
+              </w:rPr>
+            </w:pPr>
+            <w:r>
+              <w:rPr>
+                <w:rFonts w:ascii="Consolas" w:hAnsi="Consolas"/>
+              </w:rPr>
+              <w:t>}</w:t>
+            </w:r>
+          </w:p>
+          <w:p>
+            <w:pPr>
+              <w:rPr>
+                <w:rFonts w:ascii="Consolas" w:hAnsi="Consolas"/>
+              </w:rPr>
+            </w:pPr>
+          </w:p>
+          <w:p>
+            <w:pPr>
+              <w:rPr>
+                <w:rFonts w:ascii="Consolas" w:hAnsi="Consolas"/>
+              </w:rPr>
+            </w:pPr>
+            <w:r>
+              <w:rPr>
+                <w:rFonts w:ascii="Consolas" w:hAnsi="Consolas"/>
+              </w:rPr>
+              <w:t>int main(int argc, char *argv[])</w:t>
+            </w:r>
+          </w:p>
+          <w:p>
+            <w:pPr>
+              <w:rPr>
+                <w:rFonts w:ascii="Consolas" w:hAnsi="Consolas"/>
+              </w:rPr>
+            </w:pPr>
+            <w:r>
+              <w:rPr>
+                <w:rFonts w:ascii="Consolas" w:hAnsi="Consolas"/>
+              </w:rPr>
+              <w:t>{</w:t>
+            </w:r>
+          </w:p>
+          <w:p>
+            <w:pPr>
+              <w:rPr>
+                <w:rFonts w:ascii="Consolas" w:hAnsi="Consolas"/>
+              </w:rPr>
+            </w:pPr>
+            <w:r>
+              <w:rPr>
+                <w:rFonts w:ascii="Consolas" w:hAnsi="Consolas"/>
+              </w:rPr>
+              <w:t xml:space="preserve">    chunk_t *next;</w:t>
+            </w:r>
+          </w:p>
+          <w:p>
+            <w:pPr>
+              <w:rPr>
+                <w:rFonts w:ascii="Consolas" w:hAnsi="Consolas"/>
+              </w:rPr>
+            </w:pPr>
+            <w:r>
+              <w:rPr>
+                <w:rFonts w:ascii="Consolas" w:hAnsi="Consolas"/>
+              </w:rPr>
               <w:t xml:space="preserve">    </w:t>
             </w:r>
-            <w:proofErr w:type="spellStart"/>
-            <w:r>
-              <w:rPr>
-                <w:rFonts w:ascii="Consolas" w:hAnsi="Consolas"/>
-              </w:rPr>
-              <w:t>int</w:t>
-            </w:r>
-            <w:proofErr w:type="spellEnd"/>
-            <w:r>
-              <w:rPr>
-                <w:rFonts w:ascii="Consolas" w:hAnsi="Consolas"/>
-              </w:rPr>
-              <w:t xml:space="preserve"> </w:t>
-            </w:r>
-            <w:proofErr w:type="spellStart"/>
-            <w:r>
-              <w:rPr>
-                <w:rFonts w:ascii="Consolas" w:hAnsi="Consolas"/>
-              </w:rPr>
-              <w:t>len</w:t>
-            </w:r>
-            <w:proofErr w:type="spellEnd"/>
-            <w:r>
-              <w:rPr>
-                <w:rFonts w:ascii="Consolas" w:hAnsi="Consolas"/>
-              </w:rPr>
-              <w:t>;</w:t>
-            </w:r>
-          </w:p>
-          <w:p>
-            <w:pPr>
-              <w:rPr>
-                <w:rFonts w:ascii="Consolas" w:hAnsi="Consolas"/>
-              </w:rPr>
-            </w:pPr>
-            <w:r>
-              <w:rPr>
-                <w:rFonts w:ascii="Consolas" w:hAnsi="Consolas"/>
-              </w:rPr>
-              <w:t xml:space="preserve">    </w:t>
-            </w:r>
-            <w:proofErr w:type="spellStart"/>
-            <w:r>
-              <w:rPr>
-                <w:rFonts w:ascii="Consolas" w:hAnsi="Consolas"/>
-              </w:rPr>
-              <w:t>len</w:t>
-            </w:r>
-            <w:proofErr w:type="spellEnd"/>
-            <w:r>
-              <w:rPr>
-                <w:rFonts w:ascii="Consolas" w:hAnsi="Consolas"/>
-              </w:rPr>
-              <w:t xml:space="preserve"> = </w:t>
-            </w:r>
-            <w:proofErr w:type="spellStart"/>
-            <w:r>
-              <w:rPr>
-                <w:rFonts w:ascii="Consolas" w:hAnsi="Consolas"/>
-              </w:rPr>
-              <w:t>strlen</w:t>
-            </w:r>
-            <w:proofErr w:type="spellEnd"/>
-            <w:r>
-              <w:rPr>
-                <w:rFonts w:ascii="Consolas" w:hAnsi="Consolas"/>
-              </w:rPr>
-              <w:t>(</w:t>
-            </w:r>
-            <w:proofErr w:type="spellStart"/>
-            <w:r>
-              <w:rPr>
-                <w:rFonts w:ascii="Consolas" w:hAnsi="Consolas"/>
-              </w:rPr>
-              <w:t>buf</w:t>
-            </w:r>
-            <w:proofErr w:type="spellEnd"/>
-            <w:r>
-              <w:rPr>
-                <w:rFonts w:ascii="Consolas" w:hAnsi="Consolas"/>
-              </w:rPr>
-              <w:t>);</w:t>
-            </w:r>
-          </w:p>
-          <w:p>
-            <w:pPr>
-              <w:rPr>
-                <w:rFonts w:ascii="Consolas" w:hAnsi="Consolas"/>
-              </w:rPr>
-            </w:pPr>
-            <w:r>
-              <w:rPr>
-                <w:rFonts w:ascii="Consolas" w:hAnsi="Consolas"/>
-              </w:rPr>
-              <w:t xml:space="preserve">    </w:t>
-            </w:r>
-            <w:proofErr w:type="spellStart"/>
-            <w:proofErr w:type="gramStart"/>
-            <w:r>
-              <w:rPr>
-                <w:rFonts w:ascii="Consolas" w:hAnsi="Consolas"/>
-              </w:rPr>
-              <w:t>printf</w:t>
-            </w:r>
-            <w:proofErr w:type="spellEnd"/>
-            <w:r>
-              <w:rPr>
-                <w:rFonts w:ascii="Consolas" w:hAnsi="Consolas"/>
-              </w:rPr>
-              <w:t>(</w:t>
-            </w:r>
-            <w:proofErr w:type="gramEnd"/>
-            <w:r>
-              <w:rPr>
-                <w:rFonts w:ascii="Consolas" w:hAnsi="Consolas"/>
-              </w:rPr>
-              <w:t xml:space="preserve">“buffer5 read %d chars\n”, </w:t>
-            </w:r>
-            <w:proofErr w:type="spellStart"/>
-            <w:r>
-              <w:rPr>
-                <w:rFonts w:ascii="Consolas" w:hAnsi="Consolas"/>
-              </w:rPr>
-              <w:t>len</w:t>
-            </w:r>
-            <w:proofErr w:type="spellEnd"/>
-            <w:r>
-              <w:rPr>
-                <w:rFonts w:ascii="Consolas" w:hAnsi="Consolas"/>
-              </w:rPr>
-              <w:t>);</w:t>
-            </w:r>
-          </w:p>
-          <w:p>
-            <w:pPr>
-              <w:rPr>
-                <w:rFonts w:ascii="Consolas" w:hAnsi="Consolas"/>
-              </w:rPr>
-            </w:pPr>
-            <w:r>
-              <w:rPr>
-                <w:rFonts w:ascii="Consolas" w:hAnsi="Consolas"/>
-              </w:rPr>
-              <w:t>}</w:t>
-            </w:r>
-          </w:p>
-          <w:p>
-            <w:pPr>
-              <w:rPr>
-                <w:rFonts w:ascii="Consolas" w:hAnsi="Consolas"/>
-              </w:rPr>
-            </w:pPr>
-          </w:p>
-          <w:p>
-            <w:pPr>
-              <w:rPr>
-                <w:rFonts w:ascii="Consolas" w:hAnsi="Consolas"/>
-              </w:rPr>
-            </w:pPr>
-            <w:proofErr w:type="spellStart"/>
-            <w:r>
-              <w:rPr>
-                <w:rFonts w:ascii="Consolas" w:hAnsi="Consolas"/>
-              </w:rPr>
-              <w:t>int</w:t>
-            </w:r>
-            <w:proofErr w:type="spellEnd"/>
-            <w:r>
-              <w:rPr>
-                <w:rFonts w:ascii="Consolas" w:hAnsi="Consolas"/>
-              </w:rPr>
-              <w:t xml:space="preserve"> </w:t>
-            </w:r>
-            <w:proofErr w:type="gramStart"/>
-            <w:r>
-              <w:rPr>
-                <w:rFonts w:ascii="Consolas" w:hAnsi="Consolas"/>
-              </w:rPr>
-              <w:t>main(</w:t>
-            </w:r>
-            <w:proofErr w:type="spellStart"/>
-            <w:proofErr w:type="gramEnd"/>
-            <w:r>
-              <w:rPr>
-                <w:rFonts w:ascii="Consolas" w:hAnsi="Consolas"/>
-              </w:rPr>
-              <w:t>int</w:t>
-            </w:r>
-            <w:proofErr w:type="spellEnd"/>
-            <w:r>
-              <w:rPr>
-                <w:rFonts w:ascii="Consolas" w:hAnsi="Consolas"/>
-              </w:rPr>
-              <w:t xml:space="preserve"> </w:t>
-            </w:r>
-            <w:proofErr w:type="spellStart"/>
-            <w:r>
-              <w:rPr>
-                <w:rFonts w:ascii="Consolas" w:hAnsi="Consolas"/>
-              </w:rPr>
-              <w:t>argc</w:t>
-            </w:r>
-            <w:proofErr w:type="spellEnd"/>
-            <w:r>
-              <w:rPr>
-                <w:rFonts w:ascii="Consolas" w:hAnsi="Consolas"/>
-              </w:rPr>
-              <w:t>, char *</w:t>
-            </w:r>
-            <w:proofErr w:type="spellStart"/>
-            <w:r>
-              <w:rPr>
-                <w:rFonts w:ascii="Consolas" w:hAnsi="Consolas"/>
-              </w:rPr>
-              <w:t>argv</w:t>
-            </w:r>
-            <w:proofErr w:type="spellEnd"/>
-            <w:r>
-              <w:rPr>
-                <w:rFonts w:ascii="Consolas" w:hAnsi="Consolas"/>
-              </w:rPr>
-              <w:t>[])</w:t>
-            </w:r>
-          </w:p>
-          <w:p>
-            <w:pPr>
-              <w:rPr>
-                <w:rFonts w:ascii="Consolas" w:hAnsi="Consolas"/>
-              </w:rPr>
-            </w:pPr>
-            <w:r>
-              <w:rPr>
-                <w:rFonts w:ascii="Consolas" w:hAnsi="Consolas"/>
-              </w:rPr>
-              <w:t>{</w:t>
-            </w:r>
-          </w:p>
-          <w:p>
-            <w:pPr>
-              <w:rPr>
-                <w:rFonts w:ascii="Consolas" w:hAnsi="Consolas"/>
-              </w:rPr>
-            </w:pPr>
-            <w:r>
-              <w:rPr>
-                <w:rFonts w:ascii="Consolas" w:hAnsi="Consolas"/>
-              </w:rPr>
-              <w:t xml:space="preserve">    </w:t>
-            </w:r>
-            <w:proofErr w:type="spellStart"/>
-            <w:r>
-              <w:rPr>
-                <w:rFonts w:ascii="Consolas" w:hAnsi="Consolas"/>
-              </w:rPr>
-              <w:t>chunk_t</w:t>
-            </w:r>
-            <w:proofErr w:type="spellEnd"/>
-            <w:r>
-              <w:rPr>
-                <w:rFonts w:ascii="Consolas" w:hAnsi="Consolas"/>
-              </w:rPr>
-              <w:t xml:space="preserve"> *next;</w:t>
-            </w:r>
-          </w:p>
-          <w:p>
-            <w:pPr>
-              <w:rPr>
-                <w:rFonts w:ascii="Consolas" w:hAnsi="Consolas"/>
-              </w:rPr>
-            </w:pPr>
-            <w:r>
-              <w:rPr>
-                <w:rFonts w:ascii="Consolas" w:hAnsi="Consolas"/>
-              </w:rPr>
-              <w:t xml:space="preserve">    </w:t>
-            </w:r>
-          </w:p>
-          <w:p>
-            <w:pPr>
-              <w:rPr>
-                <w:rFonts w:ascii="Consolas" w:hAnsi="Consolas"/>
-              </w:rPr>
-            </w:pPr>
-            <w:r>
-              <w:rPr>
-                <w:rFonts w:ascii="Consolas" w:hAnsi="Consolas"/>
-              </w:rPr>
-              <w:t xml:space="preserve">    </w:t>
-            </w:r>
-            <w:proofErr w:type="spellStart"/>
-            <w:proofErr w:type="gramStart"/>
-            <w:r>
-              <w:rPr>
-                <w:rFonts w:ascii="Consolas" w:hAnsi="Consolas"/>
-              </w:rPr>
-              <w:t>setbuf</w:t>
-            </w:r>
-            <w:proofErr w:type="spellEnd"/>
-            <w:r>
-              <w:rPr>
-                <w:rFonts w:ascii="Consolas" w:hAnsi="Consolas"/>
-              </w:rPr>
-              <w:t>(</w:t>
-            </w:r>
-            <w:proofErr w:type="spellStart"/>
-            <w:proofErr w:type="gramEnd"/>
-            <w:r>
-              <w:rPr>
-                <w:rFonts w:ascii="Consolas" w:hAnsi="Consolas"/>
-              </w:rPr>
-              <w:t>stdin</w:t>
-            </w:r>
-            <w:proofErr w:type="spellEnd"/>
-            <w:r>
-              <w:rPr>
-                <w:rFonts w:ascii="Consolas" w:hAnsi="Consolas"/>
-              </w:rPr>
-              <w:t>, NULL);</w:t>
-            </w:r>
-          </w:p>
-          <w:p>
-            <w:pPr>
-              <w:rPr>
-                <w:rFonts w:ascii="Consolas" w:hAnsi="Consolas"/>
-              </w:rPr>
-            </w:pPr>
-            <w:r>
-              <w:rPr>
-                <w:rFonts w:ascii="Consolas" w:hAnsi="Consolas"/>
-              </w:rPr>
-              <w:t xml:space="preserve">    next = </w:t>
-            </w:r>
-            <w:proofErr w:type="spellStart"/>
-            <w:r>
-              <w:rPr>
-                <w:rFonts w:ascii="Consolas" w:hAnsi="Consolas"/>
-              </w:rPr>
-              <w:t>malloc</w:t>
-            </w:r>
-            <w:proofErr w:type="spellEnd"/>
-            <w:r>
-              <w:rPr>
-                <w:rFonts w:ascii="Consolas" w:hAnsi="Consolas"/>
-              </w:rPr>
-              <w:t>(</w:t>
-            </w:r>
-            <w:proofErr w:type="spellStart"/>
-            <w:r>
-              <w:rPr>
-                <w:rFonts w:ascii="Consolas" w:hAnsi="Consolas"/>
-              </w:rPr>
-              <w:t>sizeof</w:t>
-            </w:r>
-            <w:proofErr w:type="spellEnd"/>
-            <w:r>
-              <w:rPr>
-                <w:rFonts w:ascii="Consolas" w:hAnsi="Consolas"/>
-              </w:rPr>
-              <w:t>(</w:t>
-            </w:r>
-            <w:proofErr w:type="spellStart"/>
-            <w:r>
-              <w:rPr>
-                <w:rFonts w:ascii="Consolas" w:hAnsi="Consolas"/>
-              </w:rPr>
-              <w:t>chunk_t</w:t>
-            </w:r>
-            <w:proofErr w:type="spellEnd"/>
-            <w:r>
-              <w:rPr>
-                <w:rFonts w:ascii="Consolas" w:hAnsi="Consolas"/>
-              </w:rPr>
-              <w:t>));</w:t>
-            </w:r>
-          </w:p>
-          <w:p>
-            <w:pPr>
-              <w:rPr>
-                <w:rFonts w:ascii="Consolas" w:hAnsi="Consolas"/>
-              </w:rPr>
-            </w:pPr>
-            <w:r>
-              <w:rPr>
-                <w:rFonts w:ascii="Consolas" w:hAnsi="Consolas"/>
-              </w:rPr>
-              <w:t xml:space="preserve">    next-&gt;process = </w:t>
-            </w:r>
-            <w:proofErr w:type="spellStart"/>
-            <w:r>
-              <w:rPr>
-                <w:rFonts w:ascii="Consolas" w:hAnsi="Consolas"/>
-              </w:rPr>
-              <w:t>showlen</w:t>
-            </w:r>
-            <w:proofErr w:type="spellEnd"/>
-            <w:r>
-              <w:rPr>
-                <w:rFonts w:ascii="Consolas" w:hAnsi="Consolas"/>
-              </w:rPr>
-              <w:t>;</w:t>
-            </w:r>
-          </w:p>
-          <w:p>
-            <w:pPr>
-              <w:rPr>
-                <w:rFonts w:ascii="Consolas" w:hAnsi="Consolas"/>
-              </w:rPr>
-            </w:pPr>
-            <w:r>
-              <w:rPr>
-                <w:rFonts w:ascii="Consolas" w:hAnsi="Consolas"/>
-              </w:rPr>
-              <w:t xml:space="preserve">    </w:t>
-            </w:r>
-            <w:proofErr w:type="spellStart"/>
-            <w:proofErr w:type="gramStart"/>
-            <w:r>
-              <w:rPr>
-                <w:rFonts w:ascii="Consolas" w:hAnsi="Consolas"/>
-              </w:rPr>
-              <w:t>printf</w:t>
-            </w:r>
-            <w:proofErr w:type="spellEnd"/>
-            <w:r>
-              <w:rPr>
-                <w:rFonts w:ascii="Consolas" w:hAnsi="Consolas"/>
-              </w:rPr>
-              <w:t>(</w:t>
-            </w:r>
-            <w:proofErr w:type="gramEnd"/>
-            <w:r>
-              <w:rPr>
-                <w:rFonts w:ascii="Consolas" w:hAnsi="Consolas"/>
-              </w:rPr>
-              <w:t>“Enter value: “);</w:t>
-            </w:r>
-          </w:p>
-          <w:p>
-            <w:pPr>
-              <w:rPr>
-                <w:rFonts w:ascii="Consolas" w:hAnsi="Consolas"/>
-              </w:rPr>
-            </w:pPr>
-            <w:r>
-              <w:rPr>
-                <w:rFonts w:ascii="Consolas" w:hAnsi="Consolas"/>
-              </w:rPr>
-              <w:t xml:space="preserve">    gets(next-&gt;</w:t>
-            </w:r>
-            <w:proofErr w:type="spellStart"/>
-            <w:r>
-              <w:rPr>
-                <w:rFonts w:ascii="Consolas" w:hAnsi="Consolas"/>
-              </w:rPr>
-              <w:t>inp</w:t>
-            </w:r>
-            <w:proofErr w:type="spellEnd"/>
-            <w:r>
-              <w:rPr>
-                <w:rFonts w:ascii="Consolas" w:hAnsi="Consolas"/>
-              </w:rPr>
-              <w:t>);</w:t>
-            </w:r>
-          </w:p>
-          <w:p>
-            <w:pPr>
-              <w:rPr>
-                <w:rFonts w:ascii="Consolas" w:hAnsi="Consolas"/>
-              </w:rPr>
-            </w:pPr>
-            <w:r>
-              <w:rPr>
-                <w:rFonts w:ascii="Consolas" w:hAnsi="Consolas"/>
-              </w:rPr>
-              <w:t xml:space="preserve">    next-&gt;process(next-&gt;</w:t>
-            </w:r>
-            <w:proofErr w:type="spellStart"/>
-            <w:r>
-              <w:rPr>
-                <w:rFonts w:ascii="Consolas" w:hAnsi="Consolas"/>
-              </w:rPr>
-              <w:t>inp</w:t>
-            </w:r>
-            <w:proofErr w:type="spellEnd"/>
-            <w:r>
-              <w:rPr>
-                <w:rFonts w:ascii="Consolas" w:hAnsi="Consolas"/>
-              </w:rPr>
-              <w:t>);</w:t>
-            </w:r>
-          </w:p>
-          <w:p>
-            <w:pPr>
-              <w:rPr>
-                <w:rFonts w:ascii="Consolas" w:hAnsi="Consolas"/>
-              </w:rPr>
-            </w:pPr>
-            <w:r>
-              <w:rPr>
-                <w:rFonts w:ascii="Consolas" w:hAnsi="Consolas"/>
-              </w:rPr>
-              <w:t xml:space="preserve">    </w:t>
-            </w:r>
-            <w:proofErr w:type="spellStart"/>
-            <w:proofErr w:type="gramStart"/>
-            <w:r>
-              <w:rPr>
-                <w:rFonts w:ascii="Consolas" w:hAnsi="Consolas"/>
-              </w:rPr>
-              <w:t>printf</w:t>
-            </w:r>
-            <w:proofErr w:type="spellEnd"/>
-            <w:r>
-              <w:rPr>
-                <w:rFonts w:ascii="Consolas" w:hAnsi="Consolas"/>
-              </w:rPr>
-              <w:t>(</w:t>
-            </w:r>
-            <w:proofErr w:type="gramEnd"/>
-            <w:r>
-              <w:rPr>
-                <w:rFonts w:ascii="Consolas" w:hAnsi="Consolas"/>
-              </w:rPr>
-              <w:t>“buffer5 done\n”);</w:t>
+          </w:p>
+          <w:p>
+            <w:pPr>
+              <w:rPr>
+                <w:rFonts w:ascii="Consolas" w:hAnsi="Consolas"/>
+              </w:rPr>
+            </w:pPr>
+            <w:r>
+              <w:rPr>
+                <w:rFonts w:ascii="Consolas" w:hAnsi="Consolas"/>
+              </w:rPr>
+              <w:t xml:space="preserve">    setbuf(stdin, NULL);</w:t>
+            </w:r>
+          </w:p>
+          <w:p>
+            <w:pPr>
+              <w:rPr>
+                <w:rFonts w:ascii="Consolas" w:hAnsi="Consolas"/>
+              </w:rPr>
+            </w:pPr>
+            <w:r>
+              <w:rPr>
+                <w:rFonts w:ascii="Consolas" w:hAnsi="Consolas"/>
+              </w:rPr>
+              <w:t xml:space="preserve">    next = malloc(sizeof(chunk_t));</w:t>
+            </w:r>
+          </w:p>
+          <w:p>
+            <w:pPr>
+              <w:rPr>
+                <w:rFonts w:ascii="Consolas" w:hAnsi="Consolas"/>
+              </w:rPr>
+            </w:pPr>
+            <w:r>
+              <w:rPr>
+                <w:rFonts w:ascii="Consolas" w:hAnsi="Consolas"/>
+              </w:rPr>
+              <w:t xml:space="preserve">    next-&gt;process = showlen;</w:t>
+            </w:r>
+          </w:p>
+          <w:p>
+            <w:pPr>
+              <w:rPr>
+                <w:rFonts w:ascii="Consolas" w:hAnsi="Consolas"/>
+              </w:rPr>
+            </w:pPr>
+            <w:r>
+              <w:rPr>
+                <w:rFonts w:ascii="Consolas" w:hAnsi="Consolas"/>
+              </w:rPr>
+              <w:t xml:space="preserve">    printf(“Enter value: “);</w:t>
+            </w:r>
+          </w:p>
+          <w:p>
+            <w:pPr>
+              <w:rPr>
+                <w:rFonts w:ascii="Consolas" w:hAnsi="Consolas"/>
+              </w:rPr>
+            </w:pPr>
+            <w:r>
+              <w:rPr>
+                <w:rFonts w:ascii="Consolas" w:hAnsi="Consolas"/>
+              </w:rPr>
+              <w:t xml:space="preserve">    gets(next-&gt;inp);</w:t>
+            </w:r>
+          </w:p>
+          <w:p>
+            <w:pPr>
+              <w:rPr>
+                <w:rFonts w:ascii="Consolas" w:hAnsi="Consolas"/>
+              </w:rPr>
+            </w:pPr>
+            <w:r>
+              <w:rPr>
+                <w:rFonts w:ascii="Consolas" w:hAnsi="Consolas"/>
+              </w:rPr>
+              <w:t xml:space="preserve">    next-&gt;process(next-&gt;inp);</w:t>
+            </w:r>
+          </w:p>
+          <w:p>
+            <w:pPr>
+              <w:rPr>
+                <w:rFonts w:ascii="Consolas" w:hAnsi="Consolas"/>
+              </w:rPr>
+            </w:pPr>
+            <w:r>
+              <w:rPr>
+                <w:rFonts w:ascii="Consolas" w:hAnsi="Consolas"/>
+              </w:rPr>
+              <w:t xml:space="preserve">    printf(“buffer5 done\n”);</w:t>
             </w:r>
           </w:p>
           <w:p>
@@ -1637,34 +995,486 @@
       <w:r>
         <w:t xml:space="preserve">Figure </w:t>
       </w:r>
+      <w:r>
+        <w:fldChar w:fldCharType="begin"/>
+      </w:r>
+      <w:r>
+        <w:instrText xml:space="preserve"> SEQ Figure \* ARABIC </w:instrText>
+      </w:r>
+      <w:r>
+        <w:fldChar w:fldCharType="separate"/>
+      </w:r>
+      <w:r>
+        <w:rPr>
+          <w:noProof/>
+        </w:rPr>
+        <w:t>2</w:t>
+      </w:r>
+      <w:r>
+        <w:rPr>
+          <w:noProof/>
+        </w:rPr>
+        <w:fldChar w:fldCharType="end"/>
+      </w:r>
+      <w:bookmarkEnd w:id="3"/>
+      <w:r>
+        <w:t>: Diagram of heap overflow vulnerability</w:t>
+      </w:r>
+    </w:p>
+    <w:p>
+      <w:pPr>
+        <w:pStyle w:val="Heading1"/>
+      </w:pPr>
+      <w:r>
+        <w:t>Question 2</w:t>
+      </w:r>
+    </w:p>
+    <w:p>
+      <w:r>
+        <w:t xml:space="preserve">There were several steps to this problem. First, it was necessary to locate the address for the system and “/bin/sh” commands. I located these by following the instructions at </w:t>
+      </w:r>
+      <w:hyperlink r:id="rId6" w:history="1">
+        <w:r>
+          <w:rPr>
+            <w:rStyle w:val="Hyperlink"/>
+          </w:rPr>
+          <w:t>http://www.win.tue.nl/~aeb/linux/hh/hh-10.html#ss10.4</w:t>
+        </w:r>
+      </w:hyperlink>
+      <w:r>
+        <w:t xml:space="preserve">. Namely, I created a couple of small programs that I either used gdb with or that output the results directly. I found these values for </w:t>
+      </w:r>
+      <w:r>
+        <w:rPr>
+          <w:rFonts w:ascii="Consolas" w:hAnsi="Consolas"/>
+        </w:rPr>
+        <w:t>system()</w:t>
+      </w:r>
+      <w:r>
+        <w:t xml:space="preserve"> and </w:t>
+      </w:r>
+      <w:r>
+        <w:rPr>
+          <w:rFonts w:ascii="Consolas" w:hAnsi="Consolas"/>
+        </w:rPr>
+        <w:t>“/bin/sh”</w:t>
+      </w:r>
+      <w:r>
+        <w:t>:</w:t>
+      </w:r>
+    </w:p>
+    <w:p>
+      <w:pPr>
+        <w:pStyle w:val="Caption"/>
+        <w:keepNext/>
+        <w:spacing w:after="0"/>
+        <w:jc w:val="center"/>
+      </w:pPr>
+      <w:r>
+        <w:t xml:space="preserve">Table </w:t>
+      </w:r>
+      <w:fldSimple w:instr=" SEQ Table \* ARABIC ">
+        <w:r>
+          <w:rPr>
+            <w:noProof/>
+          </w:rPr>
+          <w:t>1</w:t>
+        </w:r>
+      </w:fldSimple>
+      <w:r>
+        <w:t>: Memory locations of system() and shell</w:t>
+      </w:r>
+    </w:p>
+    <w:tbl>
+      <w:tblPr>
+        <w:tblStyle w:val="TableGrid"/>
+        <w:tblW w:w="0" w:type="auto"/>
+        <w:tblInd w:w="2065" w:type="dxa"/>
+        <w:tblLook w:val="04A0" w:firstRow="1" w:lastRow="0" w:firstColumn="1" w:lastColumn="0" w:noHBand="0" w:noVBand="1"/>
+      </w:tblPr>
+      <w:tblGrid>
+        <w:gridCol w:w="2610"/>
+        <w:gridCol w:w="2520"/>
+      </w:tblGrid>
+      <w:tr>
+        <w:tc>
+          <w:tcPr>
+            <w:tcW w:w="2610" w:type="dxa"/>
+          </w:tcPr>
+          <w:p>
+            <w:pPr>
+              <w:jc w:val="center"/>
+            </w:pPr>
+            <w:r>
+              <w:t>System</w:t>
+            </w:r>
+          </w:p>
+        </w:tc>
+        <w:tc>
+          <w:tcPr>
+            <w:tcW w:w="2520" w:type="dxa"/>
+          </w:tcPr>
+          <w:p>
+            <w:pPr>
+              <w:jc w:val="center"/>
+            </w:pPr>
+            <w:r>
+              <w:t>0xb7e56190</w:t>
+            </w:r>
+          </w:p>
+        </w:tc>
+      </w:tr>
+      <w:tr>
+        <w:tc>
+          <w:tcPr>
+            <w:tcW w:w="2610" w:type="dxa"/>
+          </w:tcPr>
+          <w:p>
+            <w:pPr>
+              <w:jc w:val="center"/>
+            </w:pPr>
+            <w:r>
+              <w:t>“/bin/sh”</w:t>
+            </w:r>
+          </w:p>
+        </w:tc>
+        <w:tc>
+          <w:tcPr>
+            <w:tcW w:w="2520" w:type="dxa"/>
+          </w:tcPr>
+          <w:p>
+            <w:pPr>
+              <w:jc w:val="center"/>
+            </w:pPr>
+            <w:r>
+              <w:t>0xb7f76a24</w:t>
+            </w:r>
+          </w:p>
+        </w:tc>
+      </w:tr>
+    </w:tbl>
+    <w:p>
+      <w:pPr>
+        <w:spacing w:after="0"/>
+      </w:pPr>
+    </w:p>
+    <w:p>
+      <w:r>
+        <w:t xml:space="preserve">Now in order to exit cleanly from the exploit the address of “exit” also needed to be found. To get the address of the </w:t>
+      </w:r>
+      <w:r>
+        <w:rPr>
+          <w:rFonts w:ascii="Consolas" w:hAnsi="Consolas"/>
+        </w:rPr>
+        <w:t>exit</w:t>
+      </w:r>
+      <w:r>
+        <w:t xml:space="preserve"> command. Note: this is the address of </w:t>
+      </w:r>
+      <w:r>
+        <w:rPr>
+          <w:rFonts w:ascii="Consolas" w:hAnsi="Consolas"/>
+        </w:rPr>
+        <w:t>_exit</w:t>
+      </w:r>
+      <w:r>
+        <w:t xml:space="preserve">, not </w:t>
+      </w:r>
+      <w:r>
+        <w:rPr>
+          <w:rFonts w:ascii="Consolas" w:hAnsi="Consolas"/>
+        </w:rPr>
+        <w:t>exit</w:t>
+      </w:r>
+      <w:r>
+        <w:t xml:space="preserve">. The link above details how to determine the address of </w:t>
+      </w:r>
+      <w:r>
+        <w:rPr>
+          <w:rFonts w:ascii="Consolas" w:hAnsi="Consolas"/>
+        </w:rPr>
+        <w:t>exit</w:t>
+      </w:r>
+      <w:r>
+        <w:t>, bu</w:t>
+      </w:r>
+      <w:r>
+        <w:t xml:space="preserve">t this is not the correct exit as I discovered in testing. The address of </w:t>
+      </w:r>
+      <w:r>
+        <w:rPr>
+          <w:rFonts w:ascii="Consolas" w:hAnsi="Consolas"/>
+        </w:rPr>
+        <w:t>_exit</w:t>
+      </w:r>
+      <w:r>
+        <w:t xml:space="preserve"> can be found by run</w:t>
+      </w:r>
+      <w:r>
+        <w:t>ning</w:t>
+      </w:r>
+      <w:r>
+        <w:t xml:space="preserve"> pretty much any program in gdb, setting a breakpoint at </w:t>
+      </w:r>
+      <w:r>
+        <w:rPr>
+          <w:rFonts w:ascii="Consolas" w:hAnsi="Consolas"/>
+        </w:rPr>
+        <w:t>main</w:t>
+      </w:r>
+      <w:r>
+        <w:t xml:space="preserve">, running, then querying the value of </w:t>
+      </w:r>
+      <w:r>
+        <w:rPr>
+          <w:rFonts w:ascii="Consolas" w:hAnsi="Consolas"/>
+        </w:rPr>
+        <w:t>_exit</w:t>
+      </w:r>
+      <w:r>
+        <w:t xml:space="preserve">. Below is a screenshot where the value of </w:t>
+      </w:r>
+      <w:r>
+        <w:rPr>
+          <w:rFonts w:ascii="Consolas" w:hAnsi="Consolas"/>
+        </w:rPr>
+        <w:t>_exit</w:t>
+      </w:r>
+      <w:r>
+        <w:t xml:space="preserve"> was determined to be 0xb7ecbbc4.</w:t>
+      </w:r>
+    </w:p>
+    <w:p>
+      <w:pPr>
+        <w:keepNext/>
+        <w:spacing w:after="0"/>
+        <w:jc w:val="center"/>
+      </w:pPr>
+      <w:r>
+        <w:rPr>
+          <w:noProof/>
+        </w:rPr>
+        <w:lastRenderedPageBreak/>
+        <w:drawing>
+          <wp:inline distT="0" distB="0" distL="0" distR="0" wp14:anchorId="43E617F4" wp14:editId="6D31D1FE">
+            <wp:extent cx="5943600" cy="4250690"/>
+            <wp:effectExtent l="0" t="0" r="0" b="0"/>
+            <wp:docPr id="3" name="Picture 3"/>
+            <wp:cNvGraphicFramePr>
+              <a:graphicFrameLocks xmlns:a="http://schemas.openxmlformats.org/drawingml/2006/main" noChangeAspect="1"/>
+            </wp:cNvGraphicFramePr>
+            <a:graphic xmlns:a="http://schemas.openxmlformats.org/drawingml/2006/main">
+              <a:graphicData uri="http://schemas.openxmlformats.org/drawingml/2006/picture">
+                <pic:pic xmlns:pic="http://schemas.openxmlformats.org/drawingml/2006/picture">
+                  <pic:nvPicPr>
+                    <pic:cNvPr id="1" name=""/>
+                    <pic:cNvPicPr/>
+                  </pic:nvPicPr>
+                  <pic:blipFill>
+                    <a:blip r:embed="rId7"/>
+                    <a:stretch>
+                      <a:fillRect/>
+                    </a:stretch>
+                  </pic:blipFill>
+                  <pic:spPr>
+                    <a:xfrm>
+                      <a:off x="0" y="0"/>
+                      <a:ext cx="5943600" cy="4250690"/>
+                    </a:xfrm>
+                    <a:prstGeom prst="rect">
+                      <a:avLst/>
+                    </a:prstGeom>
+                  </pic:spPr>
+                </pic:pic>
+              </a:graphicData>
+            </a:graphic>
+          </wp:inline>
+        </w:drawing>
+      </w:r>
+    </w:p>
+    <w:p>
+      <w:pPr>
+        <w:pStyle w:val="Caption"/>
+        <w:jc w:val="center"/>
+      </w:pPr>
+      <w:r>
+        <w:t xml:space="preserve">Figure </w:t>
+      </w:r>
       <w:fldSimple w:instr=" SEQ Figure \* ARABIC ">
         <w:r>
           <w:rPr>
             <w:noProof/>
           </w:rPr>
-          <w:t>2</w:t>
+          <w:t>3</w:t>
         </w:r>
       </w:fldSimple>
-      <w:bookmarkEnd w:id="3"/>
-      <w:r>
-        <w:t>: Diagram of heap overflow vulnerability</w:t>
-      </w:r>
+      <w:r>
+        <w:t>: Determining the memory address of _exit using gdb</w:t>
+      </w:r>
+    </w:p>
+    <w:p>
+      <w:r>
+        <w:t>The link above (</w:t>
+      </w:r>
+      <w:hyperlink r:id="rId8" w:history="1">
+        <w:r>
+          <w:rPr>
+            <w:rStyle w:val="Hyperlink"/>
+          </w:rPr>
+          <w:t>http://www.win.tue.nl/~aeb/linux/hh/hh-10.html#ss10.4</w:t>
+        </w:r>
+      </w:hyperlink>
+      <w:r>
+        <w:t xml:space="preserve">) showed how to put these arguments together. First, overwrite the return address with the value for system, next, provide the address for exit, and finally, pass the location of “/bin/sh.” Please note, it is not entirely clear to me currently </w:t>
+      </w:r>
+      <w:r>
+        <w:t>how passing the arguments in this order works. I tried reversing the shell and exit commands (order: system, /bin/sh, exit) and the exploit still works successfully with no segmentation fault. I am still researching why the original order works.</w:t>
+      </w:r>
+    </w:p>
+    <w:p>
+      <w:r>
+        <w:t>The last part that was necessary was to find the exact location on the stack to overwrite the return addresses and inject the new code. This took some trial and error and consulting Piazza. I knew that with the implementation of bubble_sort() I would need at least 15*8 = 120 characters. However, after that I was not sure of the exact layout</w:t>
+      </w:r>
+      <w:r>
+        <w:t xml:space="preserve"> of the stack</w:t>
+      </w:r>
+      <w:r>
+        <w:t>. I found that I needed 144 characters followed by the arguments detailed above in order to get the exploit</w:t>
+      </w:r>
+      <w:r>
+        <w:t xml:space="preserve"> </w:t>
+      </w:r>
+      <w:r>
+        <w:t>to succeed.</w:t>
+      </w:r>
+      <w:r>
+        <w:t xml:space="preserve"> I found that I needed to put these 144 characters followed by the memory addresses all on one line in order for this to work. If I put them on separate lines the exploit did not work. </w:t>
+      </w:r>
+      <w:r>
+        <w:fldChar w:fldCharType="begin"/>
+      </w:r>
+      <w:r>
+        <w:instrText xml:space="preserve"> REF _Ref461049632 \h </w:instrText>
+      </w:r>
+      <w:r>
+        <w:fldChar w:fldCharType="separate"/>
+      </w:r>
+      <w:r>
+        <w:t xml:space="preserve">Figure </w:t>
+      </w:r>
+      <w:r>
+        <w:rPr>
+          <w:noProof/>
+        </w:rPr>
+        <w:t>4</w:t>
+      </w:r>
+      <w:r>
+        <w:fldChar w:fldCharType="end"/>
+      </w:r>
+      <w:r>
+        <w:t xml:space="preserve"> shows a successful exploit of the bubble sort code. </w:t>
+      </w:r>
+      <w:r>
+        <w:t>I was able to successfully start a shell session and see the contents of the current directory. I tried to get a better screenshot, but this was the best I could that showed the execution of the program followed by the shell being open.</w:t>
+      </w:r>
+      <w:bookmarkStart w:id="4" w:name="_GoBack"/>
+      <w:bookmarkEnd w:id="4"/>
+    </w:p>
+    <w:p>
+      <w:pPr>
+        <w:jc w:val="center"/>
+      </w:pPr>
+    </w:p>
+    <w:p>
+      <w:pPr>
+        <w:jc w:val="center"/>
+      </w:pPr>
+    </w:p>
+    <w:p/>
+    <w:p>
+      <w:pPr>
+        <w:keepNext/>
+        <w:spacing w:after="0"/>
+        <w:jc w:val="center"/>
+      </w:pPr>
+      <w:r>
+        <w:rPr>
+          <w:noProof/>
+        </w:rPr>
+        <w:lastRenderedPageBreak/>
+        <w:drawing>
+          <wp:inline distT="0" distB="0" distL="0" distR="0" wp14:anchorId="5F76EB81" wp14:editId="70359AE3">
+            <wp:extent cx="4612145" cy="8067675"/>
+            <wp:effectExtent l="0" t="0" r="0" b="0"/>
+            <wp:docPr id="2" name="Picture 2"/>
+            <wp:cNvGraphicFramePr>
+              <a:graphicFrameLocks xmlns:a="http://schemas.openxmlformats.org/drawingml/2006/main" noChangeAspect="1"/>
+            </wp:cNvGraphicFramePr>
+            <a:graphic xmlns:a="http://schemas.openxmlformats.org/drawingml/2006/main">
+              <a:graphicData uri="http://schemas.openxmlformats.org/drawingml/2006/picture">
+                <pic:pic xmlns:pic="http://schemas.openxmlformats.org/drawingml/2006/picture">
+                  <pic:nvPicPr>
+                    <pic:cNvPr id="2" name="attack.png"/>
+                    <pic:cNvPicPr/>
+                  </pic:nvPicPr>
+                  <pic:blipFill>
+                    <a:blip r:embed="rId9">
+                      <a:extLst>
+                        <a:ext uri="{28A0092B-C50C-407E-A947-70E740481C1C}">
+                          <a14:useLocalDpi xmlns:a14="http://schemas.microsoft.com/office/drawing/2010/main" val="0"/>
+                        </a:ext>
+                      </a:extLst>
+                    </a:blip>
+                    <a:stretch>
+                      <a:fillRect/>
+                    </a:stretch>
+                  </pic:blipFill>
+                  <pic:spPr>
+                    <a:xfrm>
+                      <a:off x="0" y="0"/>
+                      <a:ext cx="4615331" cy="8073248"/>
+                    </a:xfrm>
+                    <a:prstGeom prst="rect">
+                      <a:avLst/>
+                    </a:prstGeom>
+                  </pic:spPr>
+                </pic:pic>
+              </a:graphicData>
+            </a:graphic>
+          </wp:inline>
+        </w:drawing>
+      </w:r>
+    </w:p>
+    <w:p>
+      <w:pPr>
+        <w:pStyle w:val="Caption"/>
+        <w:jc w:val="center"/>
+      </w:pPr>
+      <w:bookmarkStart w:id="5" w:name="_Ref461049627"/>
+      <w:bookmarkStart w:id="6" w:name="_Ref461049632"/>
+      <w:r>
+        <w:t xml:space="preserve">Figure </w:t>
+      </w:r>
+      <w:fldSimple w:instr=" SEQ Figure \* ARABIC ">
+        <w:r>
+          <w:rPr>
+            <w:noProof/>
+          </w:rPr>
+          <w:t>4</w:t>
+        </w:r>
+      </w:fldSimple>
+      <w:bookmarkEnd w:id="6"/>
+      <w:r>
+        <w:t>: Successful exploit of bubble sort</w:t>
+      </w:r>
+      <w:bookmarkEnd w:id="5"/>
     </w:p>
     <w:p>
       <w:pPr>
         <w:pStyle w:val="Heading1"/>
       </w:pPr>
       <w:r>
-        <w:t>Question 2</w:t>
-      </w:r>
-    </w:p>
-    <w:p/>
-    <w:p/>
-    <w:p>
-      <w:pPr>
-        <w:pStyle w:val="Heading1"/>
-      </w:pPr>
-      <w:r>
+        <w:lastRenderedPageBreak/>
         <w:t>Question 3</w:t>
       </w:r>
     </w:p>
@@ -1702,15 +1512,7 @@
         <w:t xml:space="preserve">Furthermore, I was surprised to find that randomizing address spaces after the initial randomization (i.e., re-randomization) did not yield much benefit. </w:t>
       </w:r>
       <w:r>
-        <w:t xml:space="preserve">At most, this merely doubled the number of guesses that needed to be made, which on a </w:t>
-      </w:r>
-      <w:proofErr w:type="gramStart"/>
-      <w:r>
-        <w:t>32 bit</w:t>
-      </w:r>
-      <w:proofErr w:type="gramEnd"/>
-      <w:r>
-        <w:t xml:space="preserve"> system is not very many guesses. </w:t>
+        <w:t xml:space="preserve">At most, this merely doubled the number of guesses that needed to be made, which on a 32 bit system is not very many guesses. </w:t>
       </w:r>
     </w:p>
     <w:p>
@@ -1733,20 +1535,7 @@
         <w:t xml:space="preserve"> at compile time or</w:t>
       </w:r>
       <w:r>
-        <w:t xml:space="preserve"> simply making the entire address space bigger by moving from a 32</w:t>
-      </w:r>
-      <w:bookmarkStart w:id="4" w:name="_GoBack"/>
-      <w:bookmarkEnd w:id="4"/>
-      <w:r>
-        <w:t xml:space="preserve"> to a </w:t>
-      </w:r>
-      <w:proofErr w:type="gramStart"/>
-      <w:r>
-        <w:t>64 bit</w:t>
-      </w:r>
-      <w:proofErr w:type="gramEnd"/>
-      <w:r>
-        <w:t xml:space="preserve"> system.</w:t>
+        <w:t xml:space="preserve"> simply making the entire address space bigger by moving from a 32 to a 64 bit system.</w:t>
       </w:r>
     </w:p>
     <w:sectPr>
@@ -2362,6 +2151,17 @@
       <w:szCs w:val="18"/>
     </w:rPr>
   </w:style>
+  <w:style w:type="character" w:styleId="Hyperlink">
+    <w:name w:val="Hyperlink"/>
+    <w:basedOn w:val="DefaultParagraphFont"/>
+    <w:uiPriority w:val="99"/>
+    <w:unhideWhenUsed/>
+    <w:rsid w:val="00D01259"/>
+    <w:rPr>
+      <w:color w:val="0563C1" w:themeColor="hyperlink"/>
+      <w:u w:val="single"/>
+    </w:rPr>
+  </w:style>
 </w:styles>
 </file>
 

</xml_diff>

<commit_message>
SWAT A2 final submission
</commit_message>
<xml_diff>
--- a/IntroSec/A1/A1.docx
+++ b/IntroSec/A1/A1.docx
@@ -102,11 +102,19 @@
       <w:r>
         <w:t xml:space="preserve">. This program has a vulnerability because it uses the </w:t>
       </w:r>
+      <w:proofErr w:type="gramStart"/>
       <w:r>
         <w:rPr>
           <w:rFonts w:ascii="Consolas" w:hAnsi="Consolas"/>
         </w:rPr>
-        <w:t>gets()</w:t>
+        <w:t>gets(</w:t>
+      </w:r>
+      <w:proofErr w:type="gramEnd"/>
+      <w:r>
+        <w:rPr>
+          <w:rFonts w:ascii="Consolas" w:hAnsi="Consolas"/>
+        </w:rPr>
+        <w:t>)</w:t>
       </w:r>
       <w:r>
         <w:t xml:space="preserve"> function, which does not validate the size of user input. The program creates a couple of local variables and then waits for user input. However, since the input array </w:t>
@@ -176,11 +184,69 @@
                 <w:rFonts w:ascii="Consolas" w:hAnsi="Consolas"/>
               </w:rPr>
             </w:pPr>
-            <w:r>
-              <w:rPr>
-                <w:rFonts w:ascii="Consolas" w:hAnsi="Consolas"/>
-              </w:rPr>
-              <w:t>int main(int argc, char *argv[])</w:t>
+            <w:proofErr w:type="spellStart"/>
+            <w:r>
+              <w:rPr>
+                <w:rFonts w:ascii="Consolas" w:hAnsi="Consolas"/>
+              </w:rPr>
+              <w:t>int</w:t>
+            </w:r>
+            <w:proofErr w:type="spellEnd"/>
+            <w:r>
+              <w:rPr>
+                <w:rFonts w:ascii="Consolas" w:hAnsi="Consolas"/>
+              </w:rPr>
+              <w:t xml:space="preserve"> </w:t>
+            </w:r>
+            <w:proofErr w:type="gramStart"/>
+            <w:r>
+              <w:rPr>
+                <w:rFonts w:ascii="Consolas" w:hAnsi="Consolas"/>
+              </w:rPr>
+              <w:t>main(</w:t>
+            </w:r>
+            <w:proofErr w:type="spellStart"/>
+            <w:proofErr w:type="gramEnd"/>
+            <w:r>
+              <w:rPr>
+                <w:rFonts w:ascii="Consolas" w:hAnsi="Consolas"/>
+              </w:rPr>
+              <w:t>int</w:t>
+            </w:r>
+            <w:proofErr w:type="spellEnd"/>
+            <w:r>
+              <w:rPr>
+                <w:rFonts w:ascii="Consolas" w:hAnsi="Consolas"/>
+              </w:rPr>
+              <w:t xml:space="preserve"> </w:t>
+            </w:r>
+            <w:proofErr w:type="spellStart"/>
+            <w:r>
+              <w:rPr>
+                <w:rFonts w:ascii="Consolas" w:hAnsi="Consolas"/>
+              </w:rPr>
+              <w:t>argc</w:t>
+            </w:r>
+            <w:proofErr w:type="spellEnd"/>
+            <w:r>
+              <w:rPr>
+                <w:rFonts w:ascii="Consolas" w:hAnsi="Consolas"/>
+              </w:rPr>
+              <w:t>, char *</w:t>
+            </w:r>
+            <w:proofErr w:type="spellStart"/>
+            <w:r>
+              <w:rPr>
+                <w:rFonts w:ascii="Consolas" w:hAnsi="Consolas"/>
+              </w:rPr>
+              <w:t>argv</w:t>
+            </w:r>
+            <w:proofErr w:type="spellEnd"/>
+            <w:r>
+              <w:rPr>
+                <w:rFonts w:ascii="Consolas" w:hAnsi="Consolas"/>
+              </w:rPr>
+              <w:t>[])</w:t>
             </w:r>
           </w:p>
           <w:p>
@@ -206,46 +272,110 @@
               <w:rPr>
                 <w:rFonts w:ascii="Consolas" w:hAnsi="Consolas"/>
               </w:rPr>
-              <w:t xml:space="preserve">    int var1 = 10;</w:t>
-            </w:r>
-          </w:p>
-          <w:p>
-            <w:pPr>
-              <w:rPr>
-                <w:rFonts w:ascii="Consolas" w:hAnsi="Consolas"/>
-              </w:rPr>
-            </w:pPr>
-            <w:r>
-              <w:rPr>
-                <w:rFonts w:ascii="Consolas" w:hAnsi="Consolas"/>
-              </w:rPr>
-              <w:t xml:space="preserve">    int var2 = 20;</w:t>
-            </w:r>
-          </w:p>
-          <w:p>
-            <w:pPr>
-              <w:rPr>
-                <w:rFonts w:ascii="Consolas" w:hAnsi="Consolas"/>
-              </w:rPr>
-            </w:pPr>
-            <w:r>
-              <w:rPr>
-                <w:rFonts w:ascii="Consolas" w:hAnsi="Consolas"/>
-              </w:rPr>
-              <w:t xml:space="preserve">    char userInput[1];</w:t>
-            </w:r>
-          </w:p>
-          <w:p>
-            <w:pPr>
-              <w:rPr>
-                <w:rFonts w:ascii="Consolas" w:hAnsi="Consolas"/>
-              </w:rPr>
-            </w:pPr>
-            <w:r>
-              <w:rPr>
-                <w:rFonts w:ascii="Consolas" w:hAnsi="Consolas"/>
-              </w:rPr>
-              <w:t xml:space="preserve">    gets(userInput);</w:t>
+              <w:t xml:space="preserve">    </w:t>
+            </w:r>
+            <w:proofErr w:type="spellStart"/>
+            <w:r>
+              <w:rPr>
+                <w:rFonts w:ascii="Consolas" w:hAnsi="Consolas"/>
+              </w:rPr>
+              <w:t>int</w:t>
+            </w:r>
+            <w:proofErr w:type="spellEnd"/>
+            <w:r>
+              <w:rPr>
+                <w:rFonts w:ascii="Consolas" w:hAnsi="Consolas"/>
+              </w:rPr>
+              <w:t xml:space="preserve"> var1 = 10;</w:t>
+            </w:r>
+          </w:p>
+          <w:p>
+            <w:pPr>
+              <w:rPr>
+                <w:rFonts w:ascii="Consolas" w:hAnsi="Consolas"/>
+              </w:rPr>
+            </w:pPr>
+            <w:r>
+              <w:rPr>
+                <w:rFonts w:ascii="Consolas" w:hAnsi="Consolas"/>
+              </w:rPr>
+              <w:t xml:space="preserve">    </w:t>
+            </w:r>
+            <w:proofErr w:type="spellStart"/>
+            <w:r>
+              <w:rPr>
+                <w:rFonts w:ascii="Consolas" w:hAnsi="Consolas"/>
+              </w:rPr>
+              <w:t>int</w:t>
+            </w:r>
+            <w:proofErr w:type="spellEnd"/>
+            <w:r>
+              <w:rPr>
+                <w:rFonts w:ascii="Consolas" w:hAnsi="Consolas"/>
+              </w:rPr>
+              <w:t xml:space="preserve"> var2 = 20;</w:t>
+            </w:r>
+          </w:p>
+          <w:p>
+            <w:pPr>
+              <w:rPr>
+                <w:rFonts w:ascii="Consolas" w:hAnsi="Consolas"/>
+              </w:rPr>
+            </w:pPr>
+            <w:r>
+              <w:rPr>
+                <w:rFonts w:ascii="Consolas" w:hAnsi="Consolas"/>
+              </w:rPr>
+              <w:t xml:space="preserve">    char </w:t>
+            </w:r>
+            <w:proofErr w:type="spellStart"/>
+            <w:proofErr w:type="gramStart"/>
+            <w:r>
+              <w:rPr>
+                <w:rFonts w:ascii="Consolas" w:hAnsi="Consolas"/>
+              </w:rPr>
+              <w:t>userInput</w:t>
+            </w:r>
+            <w:proofErr w:type="spellEnd"/>
+            <w:r>
+              <w:rPr>
+                <w:rFonts w:ascii="Consolas" w:hAnsi="Consolas"/>
+              </w:rPr>
+              <w:t>[</w:t>
+            </w:r>
+            <w:proofErr w:type="gramEnd"/>
+            <w:r>
+              <w:rPr>
+                <w:rFonts w:ascii="Consolas" w:hAnsi="Consolas"/>
+              </w:rPr>
+              <w:t>1];</w:t>
+            </w:r>
+          </w:p>
+          <w:p>
+            <w:pPr>
+              <w:rPr>
+                <w:rFonts w:ascii="Consolas" w:hAnsi="Consolas"/>
+              </w:rPr>
+            </w:pPr>
+            <w:r>
+              <w:rPr>
+                <w:rFonts w:ascii="Consolas" w:hAnsi="Consolas"/>
+              </w:rPr>
+              <w:t xml:space="preserve">    gets(</w:t>
+            </w:r>
+            <w:proofErr w:type="spellStart"/>
+            <w:r>
+              <w:rPr>
+                <w:rFonts w:ascii="Consolas" w:hAnsi="Consolas"/>
+              </w:rPr>
+              <w:t>userInput</w:t>
+            </w:r>
+            <w:proofErr w:type="spellEnd"/>
+            <w:r>
+              <w:rPr>
+                <w:rFonts w:ascii="Consolas" w:hAnsi="Consolas"/>
+              </w:rPr>
+              <w:t>);</w:t>
             </w:r>
           </w:p>
           <w:p>
@@ -306,11 +436,19 @@
       <w:r>
         <w:t xml:space="preserve">. We see that the input arguments for the </w:t>
       </w:r>
+      <w:proofErr w:type="gramStart"/>
       <w:r>
         <w:rPr>
           <w:rFonts w:ascii="Consolas" w:hAnsi="Consolas"/>
         </w:rPr>
-        <w:t>main()</w:t>
+        <w:t>main(</w:t>
+      </w:r>
+      <w:proofErr w:type="gramEnd"/>
+      <w:r>
+        <w:rPr>
+          <w:rFonts w:ascii="Consolas" w:hAnsi="Consolas"/>
+        </w:rPr>
+        <w:t>)</w:t>
       </w:r>
       <w:r>
         <w:t xml:space="preserve"> method are pushed to the stack, followed by the return address, so that the OS knows where to return the program execution to after </w:t>
@@ -388,14 +526,27 @@
       <w:r>
         <w:t xml:space="preserve">Figure </w:t>
       </w:r>
-      <w:fldSimple w:instr=" SEQ Figure \* ARABIC ">
-        <w:r>
-          <w:rPr>
-            <w:noProof/>
-          </w:rPr>
-          <w:t>1</w:t>
-        </w:r>
-      </w:fldSimple>
+      <w:r>
+        <w:fldChar w:fldCharType="begin"/>
+      </w:r>
+      <w:r>
+        <w:instrText xml:space="preserve"> SEQ Figure \* ARABIC </w:instrText>
+      </w:r>
+      <w:r>
+        <w:fldChar w:fldCharType="separate"/>
+      </w:r>
+      <w:r>
+        <w:rPr>
+          <w:noProof/>
+        </w:rPr>
+        <w:t>1</w:t>
+      </w:r>
+      <w:r>
+        <w:rPr>
+          <w:noProof/>
+        </w:rPr>
+        <w:fldChar w:fldCharType="end"/>
+      </w:r>
       <w:bookmarkEnd w:id="1"/>
       <w:r>
         <w:t>: Diagram of a typical stack</w:t>
@@ -455,7 +606,15 @@
         <w:fldChar w:fldCharType="end"/>
       </w:r>
       <w:r>
-        <w:t xml:space="preserve"> as an example. The struct of type </w:t>
+        <w:t xml:space="preserve"> as an example. The </w:t>
+      </w:r>
+      <w:proofErr w:type="spellStart"/>
+      <w:r>
+        <w:t>struct</w:t>
+      </w:r>
+      <w:proofErr w:type="spellEnd"/>
+      <w:r>
+        <w:t xml:space="preserve"> of type </w:t>
       </w:r>
       <w:r>
         <w:rPr>
@@ -466,11 +625,27 @@
       <w:r>
         <w:t xml:space="preserve"> is saved to the heap using the </w:t>
       </w:r>
+      <w:proofErr w:type="spellStart"/>
+      <w:proofErr w:type="gramStart"/>
       <w:r>
         <w:rPr>
           <w:rFonts w:ascii="Consolas" w:hAnsi="Consolas"/>
         </w:rPr>
-        <w:t>malloc()</w:t>
+        <w:t>malloc</w:t>
+      </w:r>
+      <w:proofErr w:type="spellEnd"/>
+      <w:r>
+        <w:rPr>
+          <w:rFonts w:ascii="Consolas" w:hAnsi="Consolas"/>
+        </w:rPr>
+        <w:t>(</w:t>
+      </w:r>
+      <w:proofErr w:type="gramEnd"/>
+      <w:r>
+        <w:rPr>
+          <w:rFonts w:ascii="Consolas" w:hAnsi="Consolas"/>
+        </w:rPr>
+        <w:t>)</w:t>
       </w:r>
       <w:r>
         <w:t xml:space="preserve"> function.</w:t>
@@ -494,23 +669,35 @@
         <w:t>chunk</w:t>
       </w:r>
       <w:r>
-        <w:t xml:space="preserve"> struct the pointer to process the data in </w:t>
-      </w:r>
+        <w:t xml:space="preserve"> </w:t>
+      </w:r>
+      <w:proofErr w:type="spellStart"/>
+      <w:r>
+        <w:t>struct</w:t>
+      </w:r>
+      <w:proofErr w:type="spellEnd"/>
+      <w:r>
+        <w:t xml:space="preserve"> the pointer to process the data in </w:t>
+      </w:r>
+      <w:proofErr w:type="spellStart"/>
       <w:r>
         <w:rPr>
           <w:rFonts w:ascii="Consolas" w:hAnsi="Consolas"/>
         </w:rPr>
         <w:t>inp</w:t>
       </w:r>
+      <w:proofErr w:type="spellEnd"/>
       <w:r>
         <w:t xml:space="preserve"> can be corrupted if the data written to </w:t>
       </w:r>
+      <w:proofErr w:type="spellStart"/>
       <w:r>
         <w:rPr>
           <w:rFonts w:ascii="Consolas" w:hAnsi="Consolas"/>
         </w:rPr>
         <w:t>inp</w:t>
       </w:r>
+      <w:proofErr w:type="spellEnd"/>
       <w:r>
         <w:t xml:space="preserve"> exceeds 64 characters. </w:t>
       </w:r>
@@ -551,14 +738,27 @@
         <w:lastRenderedPageBreak/>
         <w:t xml:space="preserve">Listing </w:t>
       </w:r>
-      <w:fldSimple w:instr=" SEQ Listing \* ARABIC ">
-        <w:r>
-          <w:rPr>
-            <w:noProof/>
-          </w:rPr>
-          <w:t>2</w:t>
-        </w:r>
-      </w:fldSimple>
+      <w:r>
+        <w:fldChar w:fldCharType="begin"/>
+      </w:r>
+      <w:r>
+        <w:instrText xml:space="preserve"> SEQ Listing \* ARABIC </w:instrText>
+      </w:r>
+      <w:r>
+        <w:fldChar w:fldCharType="separate"/>
+      </w:r>
+      <w:r>
+        <w:rPr>
+          <w:noProof/>
+        </w:rPr>
+        <w:t>2</w:t>
+      </w:r>
+      <w:r>
+        <w:rPr>
+          <w:noProof/>
+        </w:rPr>
+        <w:fldChar w:fldCharType="end"/>
+      </w:r>
       <w:bookmarkEnd w:id="2"/>
       <w:r>
         <w:t>: Heap buffer overflow vulnerable code example [Computer Security: Principles and Practices</w:t>
@@ -616,6 +816,7 @@
                 <w:rFonts w:ascii="Consolas" w:hAnsi="Consolas"/>
               </w:rPr>
             </w:pPr>
+            <w:proofErr w:type="spellStart"/>
             <w:r>
               <w:rPr>
                 <w:rFonts w:ascii="Consolas" w:hAnsi="Consolas"/>
@@ -626,7 +827,28 @@
               <w:rPr>
                 <w:rFonts w:ascii="Consolas" w:hAnsi="Consolas"/>
               </w:rPr>
-              <w:t>ypedef struct chunk</w:t>
+              <w:t>ypedef</w:t>
+            </w:r>
+            <w:proofErr w:type="spellEnd"/>
+            <w:r>
+              <w:rPr>
+                <w:rFonts w:ascii="Consolas" w:hAnsi="Consolas"/>
+              </w:rPr>
+              <w:t xml:space="preserve"> </w:t>
+            </w:r>
+            <w:proofErr w:type="spellStart"/>
+            <w:r>
+              <w:rPr>
+                <w:rFonts w:ascii="Consolas" w:hAnsi="Consolas"/>
+              </w:rPr>
+              <w:t>struct</w:t>
+            </w:r>
+            <w:proofErr w:type="spellEnd"/>
+            <w:r>
+              <w:rPr>
+                <w:rFonts w:ascii="Consolas" w:hAnsi="Consolas"/>
+              </w:rPr>
+              <w:t xml:space="preserve"> chunk</w:t>
             </w:r>
           </w:p>
           <w:p>
@@ -652,53 +874,147 @@
               <w:rPr>
                 <w:rFonts w:ascii="Consolas" w:hAnsi="Consolas"/>
               </w:rPr>
-              <w:t xml:space="preserve">    char inp[64]; // vulnerable input buffer</w:t>
-            </w:r>
-          </w:p>
-          <w:p>
-            <w:pPr>
-              <w:rPr>
-                <w:rFonts w:ascii="Consolas" w:hAnsi="Consolas"/>
-              </w:rPr>
-            </w:pPr>
-            <w:r>
-              <w:rPr>
-                <w:rFonts w:ascii="Consolas" w:hAnsi="Consolas"/>
-              </w:rPr>
-              <w:t xml:space="preserve">    void (*process)(char *); // pointer to function to process inp</w:t>
-            </w:r>
-          </w:p>
-          <w:p>
-            <w:pPr>
-              <w:rPr>
-                <w:rFonts w:ascii="Consolas" w:hAnsi="Consolas"/>
-              </w:rPr>
-            </w:pPr>
-            <w:r>
-              <w:rPr>
-                <w:rFonts w:ascii="Consolas" w:hAnsi="Consolas"/>
-              </w:rPr>
-              <w:t>} chunk_t;</w:t>
-            </w:r>
-          </w:p>
-          <w:p>
-            <w:pPr>
-              <w:rPr>
-                <w:rFonts w:ascii="Consolas" w:hAnsi="Consolas"/>
-              </w:rPr>
-            </w:pPr>
-          </w:p>
-          <w:p>
-            <w:pPr>
-              <w:rPr>
-                <w:rFonts w:ascii="Consolas" w:hAnsi="Consolas"/>
-              </w:rPr>
-            </w:pPr>
-            <w:r>
-              <w:rPr>
-                <w:rFonts w:ascii="Consolas" w:hAnsi="Consolas"/>
-              </w:rPr>
-              <w:t>void showlen(char *buf)</w:t>
+              <w:t xml:space="preserve">    char </w:t>
+            </w:r>
+            <w:proofErr w:type="spellStart"/>
+            <w:proofErr w:type="gramStart"/>
+            <w:r>
+              <w:rPr>
+                <w:rFonts w:ascii="Consolas" w:hAnsi="Consolas"/>
+              </w:rPr>
+              <w:t>inp</w:t>
+            </w:r>
+            <w:proofErr w:type="spellEnd"/>
+            <w:r>
+              <w:rPr>
+                <w:rFonts w:ascii="Consolas" w:hAnsi="Consolas"/>
+              </w:rPr>
+              <w:t>[</w:t>
+            </w:r>
+            <w:proofErr w:type="gramEnd"/>
+            <w:r>
+              <w:rPr>
+                <w:rFonts w:ascii="Consolas" w:hAnsi="Consolas"/>
+              </w:rPr>
+              <w:t>64]; // vulnerable input buffer</w:t>
+            </w:r>
+          </w:p>
+          <w:p>
+            <w:pPr>
+              <w:rPr>
+                <w:rFonts w:ascii="Consolas" w:hAnsi="Consolas"/>
+              </w:rPr>
+            </w:pPr>
+            <w:r>
+              <w:rPr>
+                <w:rFonts w:ascii="Consolas" w:hAnsi="Consolas"/>
+              </w:rPr>
+              <w:t xml:space="preserve">    void (*</w:t>
+            </w:r>
+            <w:proofErr w:type="gramStart"/>
+            <w:r>
+              <w:rPr>
+                <w:rFonts w:ascii="Consolas" w:hAnsi="Consolas"/>
+              </w:rPr>
+              <w:t>process)(</w:t>
+            </w:r>
+            <w:proofErr w:type="gramEnd"/>
+            <w:r>
+              <w:rPr>
+                <w:rFonts w:ascii="Consolas" w:hAnsi="Consolas"/>
+              </w:rPr>
+              <w:t xml:space="preserve">char *); // pointer to function to process </w:t>
+            </w:r>
+            <w:proofErr w:type="spellStart"/>
+            <w:r>
+              <w:rPr>
+                <w:rFonts w:ascii="Consolas" w:hAnsi="Consolas"/>
+              </w:rPr>
+              <w:t>inp</w:t>
+            </w:r>
+            <w:proofErr w:type="spellEnd"/>
+          </w:p>
+          <w:p>
+            <w:pPr>
+              <w:rPr>
+                <w:rFonts w:ascii="Consolas" w:hAnsi="Consolas"/>
+              </w:rPr>
+            </w:pPr>
+            <w:r>
+              <w:rPr>
+                <w:rFonts w:ascii="Consolas" w:hAnsi="Consolas"/>
+              </w:rPr>
+              <w:t xml:space="preserve">} </w:t>
+            </w:r>
+            <w:proofErr w:type="spellStart"/>
+            <w:r>
+              <w:rPr>
+                <w:rFonts w:ascii="Consolas" w:hAnsi="Consolas"/>
+              </w:rPr>
+              <w:t>chunk_t</w:t>
+            </w:r>
+            <w:proofErr w:type="spellEnd"/>
+            <w:r>
+              <w:rPr>
+                <w:rFonts w:ascii="Consolas" w:hAnsi="Consolas"/>
+              </w:rPr>
+              <w:t>;</w:t>
+            </w:r>
+          </w:p>
+          <w:p>
+            <w:pPr>
+              <w:rPr>
+                <w:rFonts w:ascii="Consolas" w:hAnsi="Consolas"/>
+              </w:rPr>
+            </w:pPr>
+          </w:p>
+          <w:p>
+            <w:pPr>
+              <w:rPr>
+                <w:rFonts w:ascii="Consolas" w:hAnsi="Consolas"/>
+              </w:rPr>
+            </w:pPr>
+            <w:r>
+              <w:rPr>
+                <w:rFonts w:ascii="Consolas" w:hAnsi="Consolas"/>
+              </w:rPr>
+              <w:t xml:space="preserve">void </w:t>
+            </w:r>
+            <w:proofErr w:type="spellStart"/>
+            <w:proofErr w:type="gramStart"/>
+            <w:r>
+              <w:rPr>
+                <w:rFonts w:ascii="Consolas" w:hAnsi="Consolas"/>
+              </w:rPr>
+              <w:t>showlen</w:t>
+            </w:r>
+            <w:proofErr w:type="spellEnd"/>
+            <w:r>
+              <w:rPr>
+                <w:rFonts w:ascii="Consolas" w:hAnsi="Consolas"/>
+              </w:rPr>
+              <w:t>(</w:t>
+            </w:r>
+            <w:proofErr w:type="gramEnd"/>
+            <w:r>
+              <w:rPr>
+                <w:rFonts w:ascii="Consolas" w:hAnsi="Consolas"/>
+              </w:rPr>
+              <w:t>char *</w:t>
+            </w:r>
+            <w:proofErr w:type="spellStart"/>
+            <w:r>
+              <w:rPr>
+                <w:rFonts w:ascii="Consolas" w:hAnsi="Consolas"/>
+              </w:rPr>
+              <w:t>buf</w:t>
+            </w:r>
+            <w:proofErr w:type="spellEnd"/>
+            <w:r>
+              <w:rPr>
+                <w:rFonts w:ascii="Consolas" w:hAnsi="Consolas"/>
+              </w:rPr>
+              <w:t>)</w:t>
             </w:r>
           </w:p>
           <w:p>
@@ -724,33 +1040,139 @@
               <w:rPr>
                 <w:rFonts w:ascii="Consolas" w:hAnsi="Consolas"/>
               </w:rPr>
-              <w:t xml:space="preserve">    int len;</w:t>
-            </w:r>
-          </w:p>
-          <w:p>
-            <w:pPr>
-              <w:rPr>
-                <w:rFonts w:ascii="Consolas" w:hAnsi="Consolas"/>
-              </w:rPr>
-            </w:pPr>
-            <w:r>
-              <w:rPr>
-                <w:rFonts w:ascii="Consolas" w:hAnsi="Consolas"/>
-              </w:rPr>
-              <w:t xml:space="preserve">    len = strlen(buf);</w:t>
-            </w:r>
-          </w:p>
-          <w:p>
-            <w:pPr>
-              <w:rPr>
-                <w:rFonts w:ascii="Consolas" w:hAnsi="Consolas"/>
-              </w:rPr>
-            </w:pPr>
-            <w:r>
-              <w:rPr>
-                <w:rFonts w:ascii="Consolas" w:hAnsi="Consolas"/>
-              </w:rPr>
-              <w:t xml:space="preserve">    printf(“buffer5 read %d chars\n”, len);</w:t>
+              <w:t xml:space="preserve">    </w:t>
+            </w:r>
+            <w:proofErr w:type="spellStart"/>
+            <w:r>
+              <w:rPr>
+                <w:rFonts w:ascii="Consolas" w:hAnsi="Consolas"/>
+              </w:rPr>
+              <w:t>int</w:t>
+            </w:r>
+            <w:proofErr w:type="spellEnd"/>
+            <w:r>
+              <w:rPr>
+                <w:rFonts w:ascii="Consolas" w:hAnsi="Consolas"/>
+              </w:rPr>
+              <w:t xml:space="preserve"> </w:t>
+            </w:r>
+            <w:proofErr w:type="spellStart"/>
+            <w:r>
+              <w:rPr>
+                <w:rFonts w:ascii="Consolas" w:hAnsi="Consolas"/>
+              </w:rPr>
+              <w:t>len</w:t>
+            </w:r>
+            <w:proofErr w:type="spellEnd"/>
+            <w:r>
+              <w:rPr>
+                <w:rFonts w:ascii="Consolas" w:hAnsi="Consolas"/>
+              </w:rPr>
+              <w:t>;</w:t>
+            </w:r>
+          </w:p>
+          <w:p>
+            <w:pPr>
+              <w:rPr>
+                <w:rFonts w:ascii="Consolas" w:hAnsi="Consolas"/>
+              </w:rPr>
+            </w:pPr>
+            <w:r>
+              <w:rPr>
+                <w:rFonts w:ascii="Consolas" w:hAnsi="Consolas"/>
+              </w:rPr>
+              <w:t xml:space="preserve">    </w:t>
+            </w:r>
+            <w:proofErr w:type="spellStart"/>
+            <w:r>
+              <w:rPr>
+                <w:rFonts w:ascii="Consolas" w:hAnsi="Consolas"/>
+              </w:rPr>
+              <w:t>len</w:t>
+            </w:r>
+            <w:proofErr w:type="spellEnd"/>
+            <w:r>
+              <w:rPr>
+                <w:rFonts w:ascii="Consolas" w:hAnsi="Consolas"/>
+              </w:rPr>
+              <w:t xml:space="preserve"> = </w:t>
+            </w:r>
+            <w:proofErr w:type="spellStart"/>
+            <w:r>
+              <w:rPr>
+                <w:rFonts w:ascii="Consolas" w:hAnsi="Consolas"/>
+              </w:rPr>
+              <w:t>strlen</w:t>
+            </w:r>
+            <w:proofErr w:type="spellEnd"/>
+            <w:r>
+              <w:rPr>
+                <w:rFonts w:ascii="Consolas" w:hAnsi="Consolas"/>
+              </w:rPr>
+              <w:t>(</w:t>
+            </w:r>
+            <w:proofErr w:type="spellStart"/>
+            <w:r>
+              <w:rPr>
+                <w:rFonts w:ascii="Consolas" w:hAnsi="Consolas"/>
+              </w:rPr>
+              <w:t>buf</w:t>
+            </w:r>
+            <w:proofErr w:type="spellEnd"/>
+            <w:r>
+              <w:rPr>
+                <w:rFonts w:ascii="Consolas" w:hAnsi="Consolas"/>
+              </w:rPr>
+              <w:t>);</w:t>
+            </w:r>
+          </w:p>
+          <w:p>
+            <w:pPr>
+              <w:rPr>
+                <w:rFonts w:ascii="Consolas" w:hAnsi="Consolas"/>
+              </w:rPr>
+            </w:pPr>
+            <w:r>
+              <w:rPr>
+                <w:rFonts w:ascii="Consolas" w:hAnsi="Consolas"/>
+              </w:rPr>
+              <w:t xml:space="preserve">    </w:t>
+            </w:r>
+            <w:proofErr w:type="spellStart"/>
+            <w:proofErr w:type="gramStart"/>
+            <w:r>
+              <w:rPr>
+                <w:rFonts w:ascii="Consolas" w:hAnsi="Consolas"/>
+              </w:rPr>
+              <w:t>printf</w:t>
+            </w:r>
+            <w:proofErr w:type="spellEnd"/>
+            <w:r>
+              <w:rPr>
+                <w:rFonts w:ascii="Consolas" w:hAnsi="Consolas"/>
+              </w:rPr>
+              <w:t>(</w:t>
+            </w:r>
+            <w:proofErr w:type="gramEnd"/>
+            <w:r>
+              <w:rPr>
+                <w:rFonts w:ascii="Consolas" w:hAnsi="Consolas"/>
+              </w:rPr>
+              <w:t xml:space="preserve">“buffer5 read %d chars\n”, </w:t>
+            </w:r>
+            <w:proofErr w:type="spellStart"/>
+            <w:r>
+              <w:rPr>
+                <w:rFonts w:ascii="Consolas" w:hAnsi="Consolas"/>
+              </w:rPr>
+              <w:t>len</w:t>
+            </w:r>
+            <w:proofErr w:type="spellEnd"/>
+            <w:r>
+              <w:rPr>
+                <w:rFonts w:ascii="Consolas" w:hAnsi="Consolas"/>
+              </w:rPr>
+              <w:t>);</w:t>
             </w:r>
           </w:p>
           <w:p>
@@ -779,11 +1201,69 @@
                 <w:rFonts w:ascii="Consolas" w:hAnsi="Consolas"/>
               </w:rPr>
             </w:pPr>
-            <w:r>
-              <w:rPr>
-                <w:rFonts w:ascii="Consolas" w:hAnsi="Consolas"/>
-              </w:rPr>
-              <w:t>int main(int argc, char *argv[])</w:t>
+            <w:proofErr w:type="spellStart"/>
+            <w:r>
+              <w:rPr>
+                <w:rFonts w:ascii="Consolas" w:hAnsi="Consolas"/>
+              </w:rPr>
+              <w:t>int</w:t>
+            </w:r>
+            <w:proofErr w:type="spellEnd"/>
+            <w:r>
+              <w:rPr>
+                <w:rFonts w:ascii="Consolas" w:hAnsi="Consolas"/>
+              </w:rPr>
+              <w:t xml:space="preserve"> </w:t>
+            </w:r>
+            <w:proofErr w:type="gramStart"/>
+            <w:r>
+              <w:rPr>
+                <w:rFonts w:ascii="Consolas" w:hAnsi="Consolas"/>
+              </w:rPr>
+              <w:t>main(</w:t>
+            </w:r>
+            <w:proofErr w:type="spellStart"/>
+            <w:proofErr w:type="gramEnd"/>
+            <w:r>
+              <w:rPr>
+                <w:rFonts w:ascii="Consolas" w:hAnsi="Consolas"/>
+              </w:rPr>
+              <w:t>int</w:t>
+            </w:r>
+            <w:proofErr w:type="spellEnd"/>
+            <w:r>
+              <w:rPr>
+                <w:rFonts w:ascii="Consolas" w:hAnsi="Consolas"/>
+              </w:rPr>
+              <w:t xml:space="preserve"> </w:t>
+            </w:r>
+            <w:proofErr w:type="spellStart"/>
+            <w:r>
+              <w:rPr>
+                <w:rFonts w:ascii="Consolas" w:hAnsi="Consolas"/>
+              </w:rPr>
+              <w:t>argc</w:t>
+            </w:r>
+            <w:proofErr w:type="spellEnd"/>
+            <w:r>
+              <w:rPr>
+                <w:rFonts w:ascii="Consolas" w:hAnsi="Consolas"/>
+              </w:rPr>
+              <w:t>, char *</w:t>
+            </w:r>
+            <w:proofErr w:type="spellStart"/>
+            <w:r>
+              <w:rPr>
+                <w:rFonts w:ascii="Consolas" w:hAnsi="Consolas"/>
+              </w:rPr>
+              <w:t>argv</w:t>
+            </w:r>
+            <w:proofErr w:type="spellEnd"/>
+            <w:r>
+              <w:rPr>
+                <w:rFonts w:ascii="Consolas" w:hAnsi="Consolas"/>
+              </w:rPr>
+              <w:t>[])</w:t>
             </w:r>
           </w:p>
           <w:p>
@@ -809,111 +1289,283 @@
               <w:rPr>
                 <w:rFonts w:ascii="Consolas" w:hAnsi="Consolas"/>
               </w:rPr>
-              <w:t xml:space="preserve">    chunk_t *next;</w:t>
-            </w:r>
-          </w:p>
-          <w:p>
-            <w:pPr>
-              <w:rPr>
-                <w:rFonts w:ascii="Consolas" w:hAnsi="Consolas"/>
-              </w:rPr>
-            </w:pPr>
-            <w:r>
-              <w:rPr>
-                <w:rFonts w:ascii="Consolas" w:hAnsi="Consolas"/>
-              </w:rPr>
               <w:t xml:space="preserve">    </w:t>
             </w:r>
-          </w:p>
-          <w:p>
-            <w:pPr>
-              <w:rPr>
-                <w:rFonts w:ascii="Consolas" w:hAnsi="Consolas"/>
-              </w:rPr>
-            </w:pPr>
-            <w:r>
-              <w:rPr>
-                <w:rFonts w:ascii="Consolas" w:hAnsi="Consolas"/>
-              </w:rPr>
-              <w:t xml:space="preserve">    setbuf(stdin, NULL);</w:t>
-            </w:r>
-          </w:p>
-          <w:p>
-            <w:pPr>
-              <w:rPr>
-                <w:rFonts w:ascii="Consolas" w:hAnsi="Consolas"/>
-              </w:rPr>
-            </w:pPr>
-            <w:r>
-              <w:rPr>
-                <w:rFonts w:ascii="Consolas" w:hAnsi="Consolas"/>
-              </w:rPr>
-              <w:t xml:space="preserve">    next = malloc(sizeof(chunk_t));</w:t>
-            </w:r>
-          </w:p>
-          <w:p>
-            <w:pPr>
-              <w:rPr>
-                <w:rFonts w:ascii="Consolas" w:hAnsi="Consolas"/>
-              </w:rPr>
-            </w:pPr>
-            <w:r>
-              <w:rPr>
-                <w:rFonts w:ascii="Consolas" w:hAnsi="Consolas"/>
-              </w:rPr>
-              <w:t xml:space="preserve">    next-&gt;process = showlen;</w:t>
-            </w:r>
-          </w:p>
-          <w:p>
-            <w:pPr>
-              <w:rPr>
-                <w:rFonts w:ascii="Consolas" w:hAnsi="Consolas"/>
-              </w:rPr>
-            </w:pPr>
-            <w:r>
-              <w:rPr>
-                <w:rFonts w:ascii="Consolas" w:hAnsi="Consolas"/>
-              </w:rPr>
-              <w:t xml:space="preserve">    printf(“Enter value: “);</w:t>
-            </w:r>
-          </w:p>
-          <w:p>
-            <w:pPr>
-              <w:rPr>
-                <w:rFonts w:ascii="Consolas" w:hAnsi="Consolas"/>
-              </w:rPr>
-            </w:pPr>
-            <w:r>
-              <w:rPr>
-                <w:rFonts w:ascii="Consolas" w:hAnsi="Consolas"/>
-              </w:rPr>
-              <w:t xml:space="preserve">    gets(next-&gt;inp);</w:t>
-            </w:r>
-          </w:p>
-          <w:p>
-            <w:pPr>
-              <w:rPr>
-                <w:rFonts w:ascii="Consolas" w:hAnsi="Consolas"/>
-              </w:rPr>
-            </w:pPr>
-            <w:r>
-              <w:rPr>
-                <w:rFonts w:ascii="Consolas" w:hAnsi="Consolas"/>
-              </w:rPr>
-              <w:t xml:space="preserve">    next-&gt;process(next-&gt;inp);</w:t>
-            </w:r>
-          </w:p>
-          <w:p>
-            <w:pPr>
-              <w:rPr>
-                <w:rFonts w:ascii="Consolas" w:hAnsi="Consolas"/>
-              </w:rPr>
-            </w:pPr>
-            <w:r>
-              <w:rPr>
-                <w:rFonts w:ascii="Consolas" w:hAnsi="Consolas"/>
-              </w:rPr>
-              <w:t xml:space="preserve">    printf(“buffer5 done\n”);</w:t>
+            <w:proofErr w:type="spellStart"/>
+            <w:r>
+              <w:rPr>
+                <w:rFonts w:ascii="Consolas" w:hAnsi="Consolas"/>
+              </w:rPr>
+              <w:t>chunk_t</w:t>
+            </w:r>
+            <w:proofErr w:type="spellEnd"/>
+            <w:r>
+              <w:rPr>
+                <w:rFonts w:ascii="Consolas" w:hAnsi="Consolas"/>
+              </w:rPr>
+              <w:t xml:space="preserve"> *next;</w:t>
+            </w:r>
+          </w:p>
+          <w:p>
+            <w:pPr>
+              <w:rPr>
+                <w:rFonts w:ascii="Consolas" w:hAnsi="Consolas"/>
+              </w:rPr>
+            </w:pPr>
+            <w:r>
+              <w:rPr>
+                <w:rFonts w:ascii="Consolas" w:hAnsi="Consolas"/>
+              </w:rPr>
+              <w:t xml:space="preserve">    </w:t>
+            </w:r>
+          </w:p>
+          <w:p>
+            <w:pPr>
+              <w:rPr>
+                <w:rFonts w:ascii="Consolas" w:hAnsi="Consolas"/>
+              </w:rPr>
+            </w:pPr>
+            <w:r>
+              <w:rPr>
+                <w:rFonts w:ascii="Consolas" w:hAnsi="Consolas"/>
+              </w:rPr>
+              <w:t xml:space="preserve">    </w:t>
+            </w:r>
+            <w:proofErr w:type="spellStart"/>
+            <w:proofErr w:type="gramStart"/>
+            <w:r>
+              <w:rPr>
+                <w:rFonts w:ascii="Consolas" w:hAnsi="Consolas"/>
+              </w:rPr>
+              <w:t>setbuf</w:t>
+            </w:r>
+            <w:proofErr w:type="spellEnd"/>
+            <w:r>
+              <w:rPr>
+                <w:rFonts w:ascii="Consolas" w:hAnsi="Consolas"/>
+              </w:rPr>
+              <w:t>(</w:t>
+            </w:r>
+            <w:proofErr w:type="spellStart"/>
+            <w:proofErr w:type="gramEnd"/>
+            <w:r>
+              <w:rPr>
+                <w:rFonts w:ascii="Consolas" w:hAnsi="Consolas"/>
+              </w:rPr>
+              <w:t>stdin</w:t>
+            </w:r>
+            <w:proofErr w:type="spellEnd"/>
+            <w:r>
+              <w:rPr>
+                <w:rFonts w:ascii="Consolas" w:hAnsi="Consolas"/>
+              </w:rPr>
+              <w:t>, NULL);</w:t>
+            </w:r>
+          </w:p>
+          <w:p>
+            <w:pPr>
+              <w:rPr>
+                <w:rFonts w:ascii="Consolas" w:hAnsi="Consolas"/>
+              </w:rPr>
+            </w:pPr>
+            <w:r>
+              <w:rPr>
+                <w:rFonts w:ascii="Consolas" w:hAnsi="Consolas"/>
+              </w:rPr>
+              <w:t xml:space="preserve">    next = </w:t>
+            </w:r>
+            <w:proofErr w:type="spellStart"/>
+            <w:r>
+              <w:rPr>
+                <w:rFonts w:ascii="Consolas" w:hAnsi="Consolas"/>
+              </w:rPr>
+              <w:t>malloc</w:t>
+            </w:r>
+            <w:proofErr w:type="spellEnd"/>
+            <w:r>
+              <w:rPr>
+                <w:rFonts w:ascii="Consolas" w:hAnsi="Consolas"/>
+              </w:rPr>
+              <w:t>(</w:t>
+            </w:r>
+            <w:proofErr w:type="spellStart"/>
+            <w:r>
+              <w:rPr>
+                <w:rFonts w:ascii="Consolas" w:hAnsi="Consolas"/>
+              </w:rPr>
+              <w:t>sizeof</w:t>
+            </w:r>
+            <w:proofErr w:type="spellEnd"/>
+            <w:r>
+              <w:rPr>
+                <w:rFonts w:ascii="Consolas" w:hAnsi="Consolas"/>
+              </w:rPr>
+              <w:t>(</w:t>
+            </w:r>
+            <w:proofErr w:type="spellStart"/>
+            <w:r>
+              <w:rPr>
+                <w:rFonts w:ascii="Consolas" w:hAnsi="Consolas"/>
+              </w:rPr>
+              <w:t>chunk_t</w:t>
+            </w:r>
+            <w:proofErr w:type="spellEnd"/>
+            <w:r>
+              <w:rPr>
+                <w:rFonts w:ascii="Consolas" w:hAnsi="Consolas"/>
+              </w:rPr>
+              <w:t>));</w:t>
+            </w:r>
+          </w:p>
+          <w:p>
+            <w:pPr>
+              <w:rPr>
+                <w:rFonts w:ascii="Consolas" w:hAnsi="Consolas"/>
+              </w:rPr>
+            </w:pPr>
+            <w:r>
+              <w:rPr>
+                <w:rFonts w:ascii="Consolas" w:hAnsi="Consolas"/>
+              </w:rPr>
+              <w:t xml:space="preserve">    next-&gt;process = </w:t>
+            </w:r>
+            <w:proofErr w:type="spellStart"/>
+            <w:r>
+              <w:rPr>
+                <w:rFonts w:ascii="Consolas" w:hAnsi="Consolas"/>
+              </w:rPr>
+              <w:t>showlen</w:t>
+            </w:r>
+            <w:proofErr w:type="spellEnd"/>
+            <w:r>
+              <w:rPr>
+                <w:rFonts w:ascii="Consolas" w:hAnsi="Consolas"/>
+              </w:rPr>
+              <w:t>;</w:t>
+            </w:r>
+          </w:p>
+          <w:p>
+            <w:pPr>
+              <w:rPr>
+                <w:rFonts w:ascii="Consolas" w:hAnsi="Consolas"/>
+              </w:rPr>
+            </w:pPr>
+            <w:r>
+              <w:rPr>
+                <w:rFonts w:ascii="Consolas" w:hAnsi="Consolas"/>
+              </w:rPr>
+              <w:t xml:space="preserve">    </w:t>
+            </w:r>
+            <w:proofErr w:type="spellStart"/>
+            <w:proofErr w:type="gramStart"/>
+            <w:r>
+              <w:rPr>
+                <w:rFonts w:ascii="Consolas" w:hAnsi="Consolas"/>
+              </w:rPr>
+              <w:t>printf</w:t>
+            </w:r>
+            <w:proofErr w:type="spellEnd"/>
+            <w:r>
+              <w:rPr>
+                <w:rFonts w:ascii="Consolas" w:hAnsi="Consolas"/>
+              </w:rPr>
+              <w:t>(</w:t>
+            </w:r>
+            <w:proofErr w:type="gramEnd"/>
+            <w:r>
+              <w:rPr>
+                <w:rFonts w:ascii="Consolas" w:hAnsi="Consolas"/>
+              </w:rPr>
+              <w:t>“Enter value: “);</w:t>
+            </w:r>
+          </w:p>
+          <w:p>
+            <w:pPr>
+              <w:rPr>
+                <w:rFonts w:ascii="Consolas" w:hAnsi="Consolas"/>
+              </w:rPr>
+            </w:pPr>
+            <w:r>
+              <w:rPr>
+                <w:rFonts w:ascii="Consolas" w:hAnsi="Consolas"/>
+              </w:rPr>
+              <w:t xml:space="preserve">    gets(next-&gt;</w:t>
+            </w:r>
+            <w:proofErr w:type="spellStart"/>
+            <w:r>
+              <w:rPr>
+                <w:rFonts w:ascii="Consolas" w:hAnsi="Consolas"/>
+              </w:rPr>
+              <w:t>inp</w:t>
+            </w:r>
+            <w:proofErr w:type="spellEnd"/>
+            <w:r>
+              <w:rPr>
+                <w:rFonts w:ascii="Consolas" w:hAnsi="Consolas"/>
+              </w:rPr>
+              <w:t>);</w:t>
+            </w:r>
+          </w:p>
+          <w:p>
+            <w:pPr>
+              <w:rPr>
+                <w:rFonts w:ascii="Consolas" w:hAnsi="Consolas"/>
+              </w:rPr>
+            </w:pPr>
+            <w:r>
+              <w:rPr>
+                <w:rFonts w:ascii="Consolas" w:hAnsi="Consolas"/>
+              </w:rPr>
+              <w:t xml:space="preserve">    next-&gt;process(next-&gt;</w:t>
+            </w:r>
+            <w:proofErr w:type="spellStart"/>
+            <w:r>
+              <w:rPr>
+                <w:rFonts w:ascii="Consolas" w:hAnsi="Consolas"/>
+              </w:rPr>
+              <w:t>inp</w:t>
+            </w:r>
+            <w:proofErr w:type="spellEnd"/>
+            <w:r>
+              <w:rPr>
+                <w:rFonts w:ascii="Consolas" w:hAnsi="Consolas"/>
+              </w:rPr>
+              <w:t>);</w:t>
+            </w:r>
+          </w:p>
+          <w:p>
+            <w:pPr>
+              <w:rPr>
+                <w:rFonts w:ascii="Consolas" w:hAnsi="Consolas"/>
+              </w:rPr>
+            </w:pPr>
+            <w:r>
+              <w:rPr>
+                <w:rFonts w:ascii="Consolas" w:hAnsi="Consolas"/>
+              </w:rPr>
+              <w:t xml:space="preserve">    </w:t>
+            </w:r>
+            <w:proofErr w:type="spellStart"/>
+            <w:proofErr w:type="gramStart"/>
+            <w:r>
+              <w:rPr>
+                <w:rFonts w:ascii="Consolas" w:hAnsi="Consolas"/>
+              </w:rPr>
+              <w:t>printf</w:t>
+            </w:r>
+            <w:proofErr w:type="spellEnd"/>
+            <w:r>
+              <w:rPr>
+                <w:rFonts w:ascii="Consolas" w:hAnsi="Consolas"/>
+              </w:rPr>
+              <w:t>(</w:t>
+            </w:r>
+            <w:proofErr w:type="gramEnd"/>
+            <w:r>
+              <w:rPr>
+                <w:rFonts w:ascii="Consolas" w:hAnsi="Consolas"/>
+              </w:rPr>
+              <w:t>“buffer5 done\n”);</w:t>
             </w:r>
           </w:p>
           <w:p>
@@ -1031,9 +1683,17 @@
     </w:p>
     <w:p>
       <w:r>
-        <w:t xml:space="preserve">There were several steps to this problem. First, it was necessary to locate the address for the system and “/bin/sh” commands. I located these by following the instructions at </w:t>
-      </w:r>
-      <w:hyperlink r:id="rId6" w:history="1">
+        <w:t>There were several steps to this problem. First, it was necessary to locate the address for the system and “/bin/</w:t>
+      </w:r>
+      <w:proofErr w:type="spellStart"/>
+      <w:r>
+        <w:t>sh</w:t>
+      </w:r>
+      <w:proofErr w:type="spellEnd"/>
+      <w:r>
+        <w:t xml:space="preserve">” commands. I located these by following the instructions at </w:t>
+      </w:r>
+      <w:hyperlink r:id="rId6" w:anchor="ss10.4" w:history="1">
         <w:r>
           <w:rPr>
             <w:rStyle w:val="Hyperlink"/>
@@ -1042,13 +1702,29 @@
         </w:r>
       </w:hyperlink>
       <w:r>
-        <w:t xml:space="preserve">. Namely, I created a couple of small programs that I either used gdb with or that output the results directly. I found these values for </w:t>
-      </w:r>
+        <w:t xml:space="preserve">. Namely, I created a couple of small programs that I either used </w:t>
+      </w:r>
+      <w:proofErr w:type="spellStart"/>
+      <w:r>
+        <w:t>gdb</w:t>
+      </w:r>
+      <w:proofErr w:type="spellEnd"/>
+      <w:r>
+        <w:t xml:space="preserve"> with or that output the results directly. I found these values for </w:t>
+      </w:r>
+      <w:proofErr w:type="gramStart"/>
       <w:r>
         <w:rPr>
           <w:rFonts w:ascii="Consolas" w:hAnsi="Consolas"/>
         </w:rPr>
-        <w:t>system()</w:t>
+        <w:t>system(</w:t>
+      </w:r>
+      <w:proofErr w:type="gramEnd"/>
+      <w:r>
+        <w:rPr>
+          <w:rFonts w:ascii="Consolas" w:hAnsi="Consolas"/>
+        </w:rPr>
+        <w:t>)</w:t>
       </w:r>
       <w:r>
         <w:t xml:space="preserve"> and </w:t>
@@ -1057,7 +1733,21 @@
         <w:rPr>
           <w:rFonts w:ascii="Consolas" w:hAnsi="Consolas"/>
         </w:rPr>
-        <w:t>“/bin/sh”</w:t>
+        <w:t>“/bin/</w:t>
+      </w:r>
+      <w:proofErr w:type="spellStart"/>
+      <w:r>
+        <w:rPr>
+          <w:rFonts w:ascii="Consolas" w:hAnsi="Consolas"/>
+        </w:rPr>
+        <w:t>sh</w:t>
+      </w:r>
+      <w:proofErr w:type="spellEnd"/>
+      <w:r>
+        <w:rPr>
+          <w:rFonts w:ascii="Consolas" w:hAnsi="Consolas"/>
+        </w:rPr>
+        <w:t>”</w:t>
       </w:r>
       <w:r>
         <w:t>:</w:t>
@@ -1073,16 +1763,37 @@
       <w:r>
         <w:t xml:space="preserve">Table </w:t>
       </w:r>
-      <w:fldSimple w:instr=" SEQ Table \* ARABIC ">
-        <w:r>
-          <w:rPr>
-            <w:noProof/>
-          </w:rPr>
-          <w:t>1</w:t>
-        </w:r>
-      </w:fldSimple>
-      <w:r>
-        <w:t>: Memory locations of system() and shell</w:t>
+      <w:r>
+        <w:fldChar w:fldCharType="begin"/>
+      </w:r>
+      <w:r>
+        <w:instrText xml:space="preserve"> SEQ Table \* ARABIC </w:instrText>
+      </w:r>
+      <w:r>
+        <w:fldChar w:fldCharType="separate"/>
+      </w:r>
+      <w:r>
+        <w:rPr>
+          <w:noProof/>
+        </w:rPr>
+        <w:t>1</w:t>
+      </w:r>
+      <w:r>
+        <w:rPr>
+          <w:noProof/>
+        </w:rPr>
+        <w:fldChar w:fldCharType="end"/>
+      </w:r>
+      <w:r>
+        <w:t xml:space="preserve">: Memory locations of </w:t>
+      </w:r>
+      <w:proofErr w:type="gramStart"/>
+      <w:r>
+        <w:t>system(</w:t>
+      </w:r>
+      <w:proofErr w:type="gramEnd"/>
+      <w:r>
+        <w:t>) and shell</w:t>
       </w:r>
     </w:p>
     <w:tbl>
@@ -1134,7 +1845,15 @@
               <w:jc w:val="center"/>
             </w:pPr>
             <w:r>
-              <w:t>“/bin/sh”</w:t>
+              <w:t>“/bin/</w:t>
+            </w:r>
+            <w:proofErr w:type="spellStart"/>
+            <w:r>
+              <w:t>sh</w:t>
+            </w:r>
+            <w:proofErr w:type="spellEnd"/>
+            <w:r>
+              <w:t>”</w:t>
             </w:r>
           </w:p>
         </w:tc>
@@ -1199,7 +1918,26 @@
         <w:t>, bu</w:t>
       </w:r>
       <w:r>
-        <w:t xml:space="preserve">t this is not the correct exit as I discovered in testing. The address of </w:t>
+        <w:t xml:space="preserve">t this is not the correct exit as I discovered in testing. </w:t>
+      </w:r>
+      <w:r>
+        <w:t xml:space="preserve">The difference between these commands is explained here: </w:t>
+      </w:r>
+      <w:hyperlink r:id="rId7" w:history="1">
+        <w:r>
+          <w:rPr>
+            <w:rStyle w:val="Hyperlink"/>
+          </w:rPr>
+          <w:t>http://www.unix.com/programming/116721-difference-between-exit-_exit.html</w:t>
+        </w:r>
+      </w:hyperlink>
+      <w:r>
+        <w:t xml:space="preserve">. </w:t>
+      </w:r>
+      <w:bookmarkStart w:id="4" w:name="_GoBack"/>
+      <w:bookmarkEnd w:id="4"/>
+      <w:r>
+        <w:t xml:space="preserve">The address of </w:t>
       </w:r>
       <w:r>
         <w:rPr>
@@ -1214,7 +1952,15 @@
         <w:t>ning</w:t>
       </w:r>
       <w:r>
-        <w:t xml:space="preserve"> pretty much any program in gdb, setting a breakpoint at </w:t>
+        <w:t xml:space="preserve"> pretty much any program in </w:t>
+      </w:r>
+      <w:proofErr w:type="spellStart"/>
+      <w:r>
+        <w:t>gdb</w:t>
+      </w:r>
+      <w:proofErr w:type="spellEnd"/>
+      <w:r>
+        <w:t xml:space="preserve">, setting a breakpoint at </w:t>
       </w:r>
       <w:r>
         <w:rPr>
@@ -1271,7 +2017,7 @@
                     <pic:cNvPicPr/>
                   </pic:nvPicPr>
                   <pic:blipFill>
-                    <a:blip r:embed="rId7"/>
+                    <a:blip r:embed="rId8"/>
                     <a:stretch>
                       <a:fillRect/>
                     </a:stretch>
@@ -1300,23 +2046,41 @@
       <w:r>
         <w:t xml:space="preserve">Figure </w:t>
       </w:r>
-      <w:fldSimple w:instr=" SEQ Figure \* ARABIC ">
-        <w:r>
-          <w:rPr>
-            <w:noProof/>
-          </w:rPr>
-          <w:t>3</w:t>
-        </w:r>
-      </w:fldSimple>
-      <w:r>
-        <w:t>: Determining the memory address of _exit using gdb</w:t>
-      </w:r>
+      <w:r>
+        <w:fldChar w:fldCharType="begin"/>
+      </w:r>
+      <w:r>
+        <w:instrText xml:space="preserve"> SEQ Figure \* ARABIC </w:instrText>
+      </w:r>
+      <w:r>
+        <w:fldChar w:fldCharType="separate"/>
+      </w:r>
+      <w:r>
+        <w:rPr>
+          <w:noProof/>
+        </w:rPr>
+        <w:t>3</w:t>
+      </w:r>
+      <w:r>
+        <w:rPr>
+          <w:noProof/>
+        </w:rPr>
+        <w:fldChar w:fldCharType="end"/>
+      </w:r>
+      <w:r>
+        <w:t xml:space="preserve">: Determining the memory address of _exit using </w:t>
+      </w:r>
+      <w:proofErr w:type="spellStart"/>
+      <w:r>
+        <w:t>gdb</w:t>
+      </w:r>
+      <w:proofErr w:type="spellEnd"/>
     </w:p>
     <w:p>
       <w:r>
         <w:t>The link above (</w:t>
       </w:r>
-      <w:hyperlink r:id="rId8" w:history="1">
+      <w:hyperlink r:id="rId9" w:anchor="ss10.4" w:history="1">
         <w:r>
           <w:rPr>
             <w:rStyle w:val="Hyperlink"/>
@@ -1328,12 +2092,36 @@
         <w:t xml:space="preserve">) showed how to put these arguments together. First, overwrite the return address with the value for system, next, provide the address for exit, and finally, pass the location of “/bin/sh.” Please note, it is not entirely clear to me currently </w:t>
       </w:r>
       <w:r>
-        <w:t>how passing the arguments in this order works. I tried reversing the shell and exit commands (order: system, /bin/sh, exit) and the exploit still works successfully with no segmentation fault. I am still researching why the original order works.</w:t>
-      </w:r>
-    </w:p>
-    <w:p>
-      <w:r>
-        <w:t>The last part that was necessary was to find the exact location on the stack to overwrite the return addresses and inject the new code. This took some trial and error and consulting Piazza. I knew that with the implementation of bubble_sort() I would need at least 15*8 = 120 characters. However, after that I was not sure of the exact layout</w:t>
+        <w:t>how passing the arguments in this order works. I tried reversing the shell and exit commands (order: system, /bin/</w:t>
+      </w:r>
+      <w:proofErr w:type="spellStart"/>
+      <w:r>
+        <w:t>sh</w:t>
+      </w:r>
+      <w:proofErr w:type="spellEnd"/>
+      <w:r>
+        <w:t>, exit) and the exploit still works successfully with no segmentation fault. I am still researching why the original order works.</w:t>
+      </w:r>
+    </w:p>
+    <w:p>
+      <w:r>
+        <w:t xml:space="preserve">The last part that was necessary was to find the exact location on the stack to overwrite the return addresses and inject the new code. This took some trial and error and consulting Piazza. I knew that with the implementation of </w:t>
+      </w:r>
+      <w:proofErr w:type="spellStart"/>
+      <w:r>
+        <w:t>bubble_</w:t>
+      </w:r>
+      <w:proofErr w:type="gramStart"/>
+      <w:r>
+        <w:t>sort</w:t>
+      </w:r>
+      <w:proofErr w:type="spellEnd"/>
+      <w:r>
+        <w:t>(</w:t>
+      </w:r>
+      <w:proofErr w:type="gramEnd"/>
+      <w:r>
+        <w:t>) I would need at least 15*8 = 120 characters. However, after that I was not sure of the exact layout</w:t>
       </w:r>
       <w:r>
         <w:t xml:space="preserve"> of the stack</w:t>
@@ -1348,7 +2136,15 @@
         <w:t>to succeed.</w:t>
       </w:r>
       <w:r>
-        <w:t xml:space="preserve"> I found that I needed to put these 144 characters followed by the memory addresses all on one line in order for this to work. If I put them on separate lines the exploit did not work. </w:t>
+        <w:t xml:space="preserve"> I found that I needed to put these 144 characters followed by the memory addresses all on one line in order for this to work. If I put them on separate </w:t>
+      </w:r>
+      <w:proofErr w:type="gramStart"/>
+      <w:r>
+        <w:t>lines</w:t>
+      </w:r>
+      <w:proofErr w:type="gramEnd"/>
+      <w:r>
+        <w:t xml:space="preserve"> the exploit did not work. </w:t>
       </w:r>
       <w:r>
         <w:fldChar w:fldCharType="begin"/>
@@ -1377,8 +2173,6 @@
       <w:r>
         <w:t>I was able to successfully start a shell session and see the contents of the current directory. I tried to get a better screenshot, but this was the best I could that showed the execution of the program followed by the shell being open.</w:t>
       </w:r>
-      <w:bookmarkStart w:id="4" w:name="_GoBack"/>
-      <w:bookmarkEnd w:id="4"/>
     </w:p>
     <w:p>
       <w:pPr>
@@ -1418,7 +2212,7 @@
                     <pic:cNvPicPr/>
                   </pic:nvPicPr>
                   <pic:blipFill>
-                    <a:blip r:embed="rId9">
+                    <a:blip r:embed="rId10">
                       <a:extLst>
                         <a:ext uri="{28A0092B-C50C-407E-A947-70E740481C1C}">
                           <a14:useLocalDpi xmlns:a14="http://schemas.microsoft.com/office/drawing/2010/main" val="0"/>
@@ -1450,24 +2244,37 @@
         <w:pStyle w:val="Caption"/>
         <w:jc w:val="center"/>
       </w:pPr>
-      <w:bookmarkStart w:id="5" w:name="_Ref461049627"/>
-      <w:bookmarkStart w:id="6" w:name="_Ref461049632"/>
+      <w:bookmarkStart w:id="5" w:name="_Ref461049632"/>
+      <w:bookmarkStart w:id="6" w:name="_Ref461049627"/>
       <w:r>
         <w:t xml:space="preserve">Figure </w:t>
       </w:r>
-      <w:fldSimple w:instr=" SEQ Figure \* ARABIC ">
-        <w:r>
-          <w:rPr>
-            <w:noProof/>
-          </w:rPr>
-          <w:t>4</w:t>
-        </w:r>
-      </w:fldSimple>
+      <w:r>
+        <w:fldChar w:fldCharType="begin"/>
+      </w:r>
+      <w:r>
+        <w:instrText xml:space="preserve"> SEQ Figure \* ARABIC </w:instrText>
+      </w:r>
+      <w:r>
+        <w:fldChar w:fldCharType="separate"/>
+      </w:r>
+      <w:r>
+        <w:rPr>
+          <w:noProof/>
+        </w:rPr>
+        <w:t>4</w:t>
+      </w:r>
+      <w:r>
+        <w:rPr>
+          <w:noProof/>
+        </w:rPr>
+        <w:fldChar w:fldCharType="end"/>
+      </w:r>
+      <w:bookmarkEnd w:id="5"/>
+      <w:r>
+        <w:t>: Successful exploit of bubble sort</w:t>
+      </w:r>
       <w:bookmarkEnd w:id="6"/>
-      <w:r>
-        <w:t>: Successful exploit of bubble sort</w:t>
-      </w:r>
-      <w:bookmarkEnd w:id="5"/>
     </w:p>
     <w:p>
       <w:pPr>
@@ -1512,7 +2319,15 @@
         <w:t xml:space="preserve">Furthermore, I was surprised to find that randomizing address spaces after the initial randomization (i.e., re-randomization) did not yield much benefit. </w:t>
       </w:r>
       <w:r>
-        <w:t xml:space="preserve">At most, this merely doubled the number of guesses that needed to be made, which on a 32 bit system is not very many guesses. </w:t>
+        <w:t xml:space="preserve">At most, this merely doubled the number of guesses that needed to be made, which on a </w:t>
+      </w:r>
+      <w:proofErr w:type="gramStart"/>
+      <w:r>
+        <w:t>32 bit</w:t>
+      </w:r>
+      <w:proofErr w:type="gramEnd"/>
+      <w:r>
+        <w:t xml:space="preserve"> system is not very many guesses. </w:t>
       </w:r>
     </w:p>
     <w:p>
@@ -1535,7 +2350,15 @@
         <w:t xml:space="preserve"> at compile time or</w:t>
       </w:r>
       <w:r>
-        <w:t xml:space="preserve"> simply making the entire address space bigger by moving from a 32 to a 64 bit system.</w:t>
+        <w:t xml:space="preserve"> simply making the entire address space bigger by moving from a 32 to a </w:t>
+      </w:r>
+      <w:proofErr w:type="gramStart"/>
+      <w:r>
+        <w:t>64 bit</w:t>
+      </w:r>
+      <w:proofErr w:type="gramEnd"/>
+      <w:r>
+        <w:t xml:space="preserve"> system.</w:t>
       </w:r>
     </w:p>
     <w:sectPr>

</xml_diff>

<commit_message>
IIS A1 final submission
This is what I turned in for the first project
</commit_message>
<xml_diff>
--- a/IntroSec/A1/A1.docx
+++ b/IntroSec/A1/A1.docx
@@ -6,6 +6,8 @@
       <w:pPr>
         <w:jc w:val="right"/>
       </w:pPr>
+      <w:bookmarkStart w:id="0" w:name="_GoBack"/>
+      <w:bookmarkEnd w:id="0"/>
       <w:r>
         <w:t>Jacob Kilver</w:t>
       </w:r>
@@ -60,7 +62,13 @@
         <w:t xml:space="preserve">The stack is where data for recently executed code is stored. For instance, short term variables are stored on the stack. </w:t>
       </w:r>
       <w:r>
-        <w:t>A stack buffer overflow occurs when a data is written to a variable that exceeds the amount allotted to in in the stack. Most often this is in the case of user inputs that are not validated before being used.</w:t>
+        <w:t xml:space="preserve">A stack buffer overflow occurs when a data is written to a variable that exceeds the amount allotted to in in the stack. Most often this is in the case of user inputs that are not validated before being </w:t>
+      </w:r>
+      <w:r>
+        <w:t>written to the stack</w:t>
+      </w:r>
+      <w:r>
+        <w:t>.</w:t>
       </w:r>
     </w:p>
     <w:p>
@@ -130,7 +138,7 @@
         <w:spacing w:after="0"/>
         <w:jc w:val="center"/>
       </w:pPr>
-      <w:bookmarkStart w:id="0" w:name="_Ref460774900"/>
+      <w:bookmarkStart w:id="1" w:name="_Ref460774900"/>
       <w:r>
         <w:t xml:space="preserve">Listing </w:t>
       </w:r>
@@ -155,7 +163,7 @@
         </w:rPr>
         <w:fldChar w:fldCharType="end"/>
       </w:r>
-      <w:bookmarkEnd w:id="0"/>
+      <w:bookmarkEnd w:id="1"/>
       <w:r>
         <w:t>: Excerpt of vulnerable program</w:t>
       </w:r>
@@ -388,7 +396,20 @@
               <w:rPr>
                 <w:rFonts w:ascii="Consolas" w:hAnsi="Consolas"/>
               </w:rPr>
-              <w:t xml:space="preserve">    …</w:t>
+              <w:t xml:space="preserve">    // other code can go here</w:t>
+            </w:r>
+          </w:p>
+          <w:p>
+            <w:pPr>
+              <w:rPr>
+                <w:rFonts w:ascii="Consolas" w:hAnsi="Consolas"/>
+              </w:rPr>
+            </w:pPr>
+            <w:r>
+              <w:rPr>
+                <w:rFonts w:ascii="Consolas" w:hAnsi="Consolas"/>
+              </w:rPr>
+              <w:t xml:space="preserve">    return 1;</w:t>
             </w:r>
           </w:p>
           <w:p>
@@ -478,7 +499,23 @@
         <w:t>var2</w:t>
       </w:r>
       <w:r>
-        <w:t xml:space="preserve"> stack locations are overwritten. If enough data is read in, the return address will be overwritten. When the program execution completes and the return address is accessed, execution will not return to the calling function. If the return address is not carefully crafted, this will result in moving to an illegal memory location and a segmentation fault will result. If the return address is carefully crafted, program execution could return to a location where malicious code is present that could compromise the entire system.</w:t>
+        <w:t xml:space="preserve"> stack locations are overwritten. If enough data is read in</w:t>
+      </w:r>
+      <w:r>
+        <w:t xml:space="preserve">, namely </w:t>
+      </w:r>
+      <w:r>
+        <w:rPr>
+          <w:b/>
+        </w:rPr>
+        <w:t>16 characters</w:t>
+      </w:r>
+      <w:r>
+        <w:t xml:space="preserve">, the return address will be overwritten. When the program execution completes and the return address is accessed, execution will not return to the calling function. If the return address is not carefully crafted, this will result in moving to an illegal memory location and a segmentation fault will result. If the return address is carefully crafted, </w:t>
+      </w:r>
+      <w:r>
+        <w:lastRenderedPageBreak/>
+        <w:t>program execution could return to a location where malicious code is present that could compromise the entire system.</w:t>
       </w:r>
     </w:p>
     <w:p>
@@ -490,31 +527,47 @@
         <w:rPr>
           <w:noProof/>
         </w:rPr>
-        <w:lastRenderedPageBreak/>
-        <w:pict>
-          <v:shapetype id="_x0000_t75" coordsize="21600,21600" o:spt="75" o:preferrelative="t" path="m@4@5l@4@11@9@11@9@5xe" filled="f" stroked="f">
-            <v:stroke joinstyle="miter"/>
-            <v:formulas>
-              <v:f eqn="if lineDrawn pixelLineWidth 0"/>
-              <v:f eqn="sum @0 1 0"/>
-              <v:f eqn="sum 0 0 @1"/>
-              <v:f eqn="prod @2 1 2"/>
-              <v:f eqn="prod @3 21600 pixelWidth"/>
-              <v:f eqn="prod @3 21600 pixelHeight"/>
-              <v:f eqn="sum @0 0 1"/>
-              <v:f eqn="prod @6 1 2"/>
-              <v:f eqn="prod @7 21600 pixelWidth"/>
-              <v:f eqn="sum @8 21600 0"/>
-              <v:f eqn="prod @7 21600 pixelHeight"/>
-              <v:f eqn="sum @10 21600 0"/>
-            </v:formulas>
-            <v:path o:extrusionok="f" gradientshapeok="t" o:connecttype="rect"/>
-            <o:lock v:ext="edit" aspectratio="t"/>
-          </v:shapetype>
-          <v:shape id="_x0000_i1025" type="#_x0000_t75" style="width:250.5pt;height:204pt">
-            <v:imagedata r:id="rId4" o:title="Fig1_stack"/>
-          </v:shape>
-        </w:pict>
+        <w:drawing>
+          <wp:inline distT="0" distB="0" distL="0" distR="0" wp14:anchorId="41EB0E40" wp14:editId="718E745B">
+            <wp:extent cx="4202224" cy="2629963"/>
+            <wp:effectExtent l="0" t="0" r="8255" b="0"/>
+            <wp:docPr id="4" name="Picture 4"/>
+            <wp:cNvGraphicFramePr>
+              <a:graphicFrameLocks xmlns:a="http://schemas.openxmlformats.org/drawingml/2006/main" noChangeAspect="1"/>
+            </wp:cNvGraphicFramePr>
+            <a:graphic xmlns:a="http://schemas.openxmlformats.org/drawingml/2006/main">
+              <a:graphicData uri="http://schemas.openxmlformats.org/drawingml/2006/picture">
+                <pic:pic xmlns:pic="http://schemas.openxmlformats.org/drawingml/2006/picture">
+                  <pic:nvPicPr>
+                    <pic:cNvPr id="4" name="Fig1_stack.png"/>
+                    <pic:cNvPicPr/>
+                  </pic:nvPicPr>
+                  <pic:blipFill>
+                    <a:blip r:embed="rId4">
+                      <a:extLst>
+                        <a:ext uri="{28A0092B-C50C-407E-A947-70E740481C1C}">
+                          <a14:useLocalDpi xmlns:a14="http://schemas.microsoft.com/office/drawing/2010/main" val="0"/>
+                        </a:ext>
+                      </a:extLst>
+                    </a:blip>
+                    <a:stretch>
+                      <a:fillRect/>
+                    </a:stretch>
+                  </pic:blipFill>
+                  <pic:spPr>
+                    <a:xfrm>
+                      <a:off x="0" y="0"/>
+                      <a:ext cx="4202224" cy="2629963"/>
+                    </a:xfrm>
+                    <a:prstGeom prst="rect">
+                      <a:avLst/>
+                    </a:prstGeom>
+                  </pic:spPr>
+                </pic:pic>
+              </a:graphicData>
+            </a:graphic>
+          </wp:inline>
+        </w:drawing>
       </w:r>
     </w:p>
     <w:p>
@@ -522,7 +575,7 @@
         <w:pStyle w:val="Caption"/>
         <w:jc w:val="center"/>
       </w:pPr>
-      <w:bookmarkStart w:id="1" w:name="_Ref460775126"/>
+      <w:bookmarkStart w:id="2" w:name="_Ref460775126"/>
       <w:r>
         <w:t xml:space="preserve">Figure </w:t>
       </w:r>
@@ -547,9 +600,12 @@
         </w:rPr>
         <w:fldChar w:fldCharType="end"/>
       </w:r>
-      <w:bookmarkEnd w:id="1"/>
+      <w:bookmarkEnd w:id="2"/>
       <w:r>
         <w:t>: Diagram of a typical stack</w:t>
+      </w:r>
+      <w:r>
+        <w:t>. Assume 32-bit stack width</w:t>
       </w:r>
     </w:p>
     <w:p>
@@ -606,7 +662,13 @@
         <w:fldChar w:fldCharType="end"/>
       </w:r>
       <w:r>
-        <w:t xml:space="preserve"> as an example. The </w:t>
+        <w:t xml:space="preserve"> as an example</w:t>
+      </w:r>
+      <w:r>
+        <w:t>, taken from the textbook</w:t>
+      </w:r>
+      <w:r>
+        <w:t xml:space="preserve">. The </w:t>
       </w:r>
       <w:proofErr w:type="spellStart"/>
       <w:r>
@@ -699,7 +761,16 @@
       </w:r>
       <w:proofErr w:type="spellEnd"/>
       <w:r>
-        <w:t xml:space="preserve"> exceeds 64 characters. </w:t>
+        <w:t xml:space="preserve"> </w:t>
+      </w:r>
+      <w:r>
+        <w:rPr>
+          <w:b/>
+        </w:rPr>
+        <w:t>exceeds 64 characters</w:t>
+      </w:r>
+      <w:r>
+        <w:t xml:space="preserve">. </w:t>
       </w:r>
       <w:r>
         <w:fldChar w:fldCharType="begin"/>
@@ -733,7 +804,7 @@
         <w:spacing w:after="0"/>
         <w:jc w:val="center"/>
       </w:pPr>
-      <w:bookmarkStart w:id="2" w:name="_Ref460777647"/>
+      <w:bookmarkStart w:id="3" w:name="_Ref460777647"/>
       <w:r>
         <w:lastRenderedPageBreak/>
         <w:t xml:space="preserve">Listing </w:t>
@@ -759,7 +830,7 @@
         </w:rPr>
         <w:fldChar w:fldCharType="end"/>
       </w:r>
-      <w:bookmarkEnd w:id="2"/>
+      <w:bookmarkEnd w:id="3"/>
       <w:r>
         <w:t>: Heap buffer overflow vulnerable code example [Computer Security: Principles and Practices</w:t>
       </w:r>
@@ -1596,9 +1667,9 @@
         </w:rPr>
         <w:lastRenderedPageBreak/>
         <w:drawing>
-          <wp:inline distT="0" distB="0" distL="0" distR="0" wp14:anchorId="21487EE5" wp14:editId="7538DED2">
-            <wp:extent cx="4286250" cy="3867151"/>
-            <wp:effectExtent l="0" t="0" r="0" b="0"/>
+          <wp:inline distT="0" distB="0" distL="0" distR="0" wp14:anchorId="0112AF5D" wp14:editId="44DE3044">
+            <wp:extent cx="5534399" cy="3648075"/>
+            <wp:effectExtent l="0" t="0" r="9525" b="0"/>
             <wp:docPr id="1" name="Picture 1"/>
             <wp:cNvGraphicFramePr>
               <a:graphicFrameLocks xmlns:a="http://schemas.openxmlformats.org/drawingml/2006/main" noChangeAspect="1"/>
@@ -1625,7 +1696,7 @@
                   <pic:spPr>
                     <a:xfrm>
                       <a:off x="0" y="0"/>
-                      <a:ext cx="4293529" cy="3873718"/>
+                      <a:ext cx="5539687" cy="3651561"/>
                     </a:xfrm>
                     <a:prstGeom prst="rect">
                       <a:avLst/>
@@ -1643,7 +1714,7 @@
         <w:pStyle w:val="Caption"/>
         <w:jc w:val="center"/>
       </w:pPr>
-      <w:bookmarkStart w:id="3" w:name="_Ref460871485"/>
+      <w:bookmarkStart w:id="4" w:name="_Ref460871485"/>
       <w:r>
         <w:t xml:space="preserve">Figure </w:t>
       </w:r>
@@ -1668,7 +1739,7 @@
         </w:rPr>
         <w:fldChar w:fldCharType="end"/>
       </w:r>
-      <w:bookmarkEnd w:id="3"/>
+      <w:bookmarkEnd w:id="4"/>
       <w:r>
         <w:t>: Diagram of heap overflow vulnerability</w:t>
       </w:r>
@@ -1934,8 +2005,6 @@
       <w:r>
         <w:t xml:space="preserve">. </w:t>
       </w:r>
-      <w:bookmarkStart w:id="4" w:name="_GoBack"/>
-      <w:bookmarkEnd w:id="4"/>
       <w:r>
         <w:t xml:space="preserve">The address of </w:t>
       </w:r>
@@ -2050,7 +2119,10 @@
         <w:fldChar w:fldCharType="begin"/>
       </w:r>
       <w:r>
-        <w:instrText xml:space="preserve"> SEQ Figure \* ARABIC </w:instrText>
+        <w:instrText xml:space="preserve"> SEQ</w:instrText>
+      </w:r>
+      <w:r>
+        <w:instrText xml:space="preserve"> Figure \* ARABIC </w:instrText>
       </w:r>
       <w:r>
         <w:fldChar w:fldCharType="separate"/>
@@ -2138,11 +2210,9 @@
       <w:r>
         <w:t xml:space="preserve"> I found that I needed to put these 144 characters followed by the memory addresses all on one line in order for this to work. If I put them on separate </w:t>
       </w:r>
-      <w:proofErr w:type="gramStart"/>
-      <w:r>
-        <w:t>lines</w:t>
-      </w:r>
-      <w:proofErr w:type="gramEnd"/>
+      <w:r>
+        <w:t>lines,</w:t>
+      </w:r>
       <w:r>
         <w:t xml:space="preserve"> the exploit did not work. </w:t>
       </w:r>
@@ -2175,16 +2245,26 @@
       </w:r>
     </w:p>
     <w:p>
-      <w:pPr>
-        <w:jc w:val="center"/>
-      </w:pPr>
-    </w:p>
-    <w:p>
-      <w:pPr>
-        <w:jc w:val="center"/>
-      </w:pPr>
-    </w:p>
-    <w:p/>
+      <w:r>
+        <w:t xml:space="preserve">Note: I was hoping some of my questions would be answered after watching the </w:t>
+      </w:r>
+      <w:proofErr w:type="spellStart"/>
+      <w:r>
+        <w:t>gdb</w:t>
+      </w:r>
+      <w:proofErr w:type="spellEnd"/>
+      <w:r>
+        <w:t xml:space="preserve"> tutorial, but I found it hard to follow along without audio. Either my </w:t>
+      </w:r>
+      <w:proofErr w:type="spellStart"/>
+      <w:r>
+        <w:t>gdb</w:t>
+      </w:r>
+      <w:proofErr w:type="spellEnd"/>
+      <w:r>
+        <w:t xml:space="preserve"> setup was different (despite using the VM) or I was missing some commands.</w:t>
+      </w:r>
+    </w:p>
     <w:p>
       <w:pPr>
         <w:keepNext/>

</xml_diff>